<commit_message>
debut du dico pour la course de chevaux
</commit_message>
<xml_diff>
--- a/FOAD/Merise/Exercises/Documents/courseofthehorses.docx
+++ b/FOAD/Merise/Exercises/Documents/courseofthehorses.docx
@@ -3,8 +3,8 @@
 <w:document xmlns:wpc="http://schemas.microsoft.com/office/word/2010/wordprocessingCanvas" xmlns:cx="http://schemas.microsoft.com/office/drawing/2014/chartex" xmlns:cx1="http://schemas.microsoft.com/office/drawing/2015/9/8/chartex" xmlns:cx2="http://schemas.microsoft.com/office/drawing/2015/10/21/chartex" xmlns:cx3="http://schemas.microsoft.com/office/drawing/2016/5/9/chartex" xmlns:cx4="http://schemas.microsoft.com/office/drawing/2016/5/10/chartex" xmlns:cx5="http://schemas.microsoft.com/office/drawing/2016/5/11/chartex" xmlns:cx6="http://schemas.microsoft.com/office/drawing/2016/5/12/chartex" xmlns:cx7="http://schemas.microsoft.com/office/drawing/2016/5/13/chartex" xmlns:cx8="http://schemas.microsoft.com/office/drawing/2016/5/14/chartex" xmlns:mc="http://schemas.openxmlformats.org/markup-compatibility/2006" xmlns:aink="http://schemas.microsoft.com/office/drawing/2016/ink" xmlns:am3d="http://schemas.microsoft.com/office/drawing/2017/model3d" xmlns:o="urn:schemas-microsoft-com:office:office" xmlns:r="http://schemas.openxmlformats.org/officeDocument/2006/relationships" xmlns:m="http://schemas.openxmlformats.org/officeDocument/2006/math" xmlns:v="urn:schemas-microsoft-com:vml" xmlns:wp14="http://schemas.microsoft.com/office/word/2010/wordprocessingDrawing" xmlns:wp="http://schemas.openxmlformats.org/drawingml/2006/wordprocessingDrawing" xmlns:w10="urn:schemas-microsoft-com:office:word" xmlns:w="http://schemas.openxmlformats.org/wordprocessingml/2006/main" xmlns:w14="http://schemas.microsoft.com/office/word/2010/wordml" xmlns:w15="http://schemas.microsoft.com/office/word/2012/wordml" xmlns:w16cid="http://schemas.microsoft.com/office/word/2016/wordml/cid" xmlns:w16se="http://schemas.microsoft.com/office/word/2015/wordml/symex" xmlns:wpg="http://schemas.microsoft.com/office/word/2010/wordprocessingGroup" xmlns:wpi="http://schemas.microsoft.com/office/word/2010/wordprocessingInk" xmlns:wne="http://schemas.microsoft.com/office/word/2006/wordml" xmlns:wps="http://schemas.microsoft.com/office/word/2010/wordprocessingShape" mc:Ignorable="w14 w15 w16se w16cid wp14">
   <w:background w:color="272727" w:themeColor="text1" w:themeTint="D8"/>
   <w:body>
-    <w:bookmarkStart w:id="0" w:name="_Toc46311831" w:displacedByCustomXml="next"/>
-    <w:bookmarkStart w:id="1" w:name="_Toc46311733" w:displacedByCustomXml="next"/>
+    <w:bookmarkStart w:id="0" w:name="_Toc46311733" w:displacedByCustomXml="next"/>
+    <w:bookmarkStart w:id="1" w:name="_Toc46311831" w:displacedByCustomXml="next"/>
     <w:sdt>
       <w:sdtPr>
         <w:id w:val="390770121"/>
@@ -1570,10 +1570,265 @@
       <w:pPr>
         <w:pStyle w:val="Default"/>
         <w:rPr>
-          <w:sz w:val="28"/>
-          <w:szCs w:val="28"/>
-        </w:rPr>
-      </w:pPr>
+          <w:color w:val="FFFFFF" w:themeColor="background1"/>
+          <w:sz w:val="28"/>
+          <w:szCs w:val="28"/>
+        </w:rPr>
+      </w:pPr>
+      <w:r>
+        <w:rPr>
+          <w:color w:val="FFFFFF" w:themeColor="background1"/>
+          <w:sz w:val="28"/>
+          <w:szCs w:val="28"/>
+        </w:rPr>
+        <w:t xml:space="preserve">Nombre de chevaux qui participe </w:t>
+      </w:r>
+      <w:r>
+        <w:rPr>
+          <w:color w:val="FFFFFF" w:themeColor="background1"/>
+          <w:sz w:val="28"/>
+          <w:szCs w:val="28"/>
+        </w:rPr>
+        <w:t>aux courses</w:t>
+      </w:r>
+      <w:r>
+        <w:rPr>
+          <w:color w:val="FFFFFF" w:themeColor="background1"/>
+          <w:sz w:val="28"/>
+          <w:szCs w:val="28"/>
+        </w:rPr>
+        <w:t xml:space="preserve"> ?</w:t>
+      </w:r>
+    </w:p>
+    <w:p>
+      <w:pPr>
+        <w:pStyle w:val="Default"/>
+        <w:rPr>
+          <w:color w:val="FF0000"/>
+          <w:sz w:val="28"/>
+          <w:szCs w:val="28"/>
+        </w:rPr>
+      </w:pPr>
+      <w:r>
+        <w:rPr>
+          <w:color w:val="FF0000"/>
+          <w:sz w:val="28"/>
+          <w:szCs w:val="28"/>
+        </w:rPr>
+        <w:t>16</w:t>
+      </w:r>
+    </w:p>
+    <w:p>
+      <w:pPr>
+        <w:pStyle w:val="Default"/>
+        <w:rPr>
+          <w:color w:val="FFFFFF" w:themeColor="background1"/>
+          <w:sz w:val="28"/>
+          <w:szCs w:val="28"/>
+        </w:rPr>
+      </w:pPr>
+      <w:r>
+        <w:rPr>
+          <w:color w:val="FFFFFF" w:themeColor="background1"/>
+          <w:sz w:val="28"/>
+          <w:szCs w:val="28"/>
+        </w:rPr>
+        <w:t>Un cheval peut-il participé à plusieurs courses d'affilé ?</w:t>
+      </w:r>
+    </w:p>
+    <w:p>
+      <w:pPr>
+        <w:pStyle w:val="Default"/>
+        <w:rPr>
+          <w:color w:val="FF0000"/>
+          <w:sz w:val="28"/>
+          <w:szCs w:val="28"/>
+        </w:rPr>
+      </w:pPr>
+      <w:r>
+        <w:rPr>
+          <w:color w:val="FF0000"/>
+          <w:sz w:val="28"/>
+          <w:szCs w:val="28"/>
+        </w:rPr>
+        <w:t>Oui</w:t>
+      </w:r>
+    </w:p>
+    <w:p>
+      <w:pPr>
+        <w:pStyle w:val="Default"/>
+        <w:rPr>
+          <w:color w:val="FFFFFF" w:themeColor="background1"/>
+          <w:sz w:val="28"/>
+          <w:szCs w:val="28"/>
+        </w:rPr>
+      </w:pPr>
+      <w:r>
+        <w:rPr>
+          <w:color w:val="FFFFFF" w:themeColor="background1"/>
+          <w:sz w:val="28"/>
+          <w:szCs w:val="28"/>
+        </w:rPr>
+        <w:t xml:space="preserve">Pariez-vous pour chaque course ? </w:t>
+      </w:r>
+    </w:p>
+    <w:p>
+      <w:pPr>
+        <w:pStyle w:val="Default"/>
+        <w:rPr>
+          <w:color w:val="FF0000"/>
+          <w:sz w:val="28"/>
+          <w:szCs w:val="28"/>
+        </w:rPr>
+      </w:pPr>
+      <w:r>
+        <w:rPr>
+          <w:color w:val="FF0000"/>
+          <w:sz w:val="28"/>
+          <w:szCs w:val="28"/>
+        </w:rPr>
+        <w:t>Non utile.</w:t>
+      </w:r>
+    </w:p>
+    <w:p>
+      <w:pPr>
+        <w:pStyle w:val="Default"/>
+        <w:rPr>
+          <w:color w:val="FFFFFF" w:themeColor="background1"/>
+          <w:sz w:val="28"/>
+          <w:szCs w:val="28"/>
+        </w:rPr>
+      </w:pPr>
+      <w:r>
+        <w:rPr>
+          <w:color w:val="FFFFFF" w:themeColor="background1"/>
+          <w:sz w:val="28"/>
+          <w:szCs w:val="28"/>
+        </w:rPr>
+        <w:t xml:space="preserve">Fais-vous un </w:t>
+      </w:r>
+      <w:r>
+        <w:rPr>
+          <w:color w:val="FFFFFF" w:themeColor="background1"/>
+          <w:sz w:val="28"/>
+          <w:szCs w:val="28"/>
+        </w:rPr>
+        <w:t>ou</w:t>
+      </w:r>
+      <w:r>
+        <w:rPr>
+          <w:color w:val="FFFFFF" w:themeColor="background1"/>
+          <w:sz w:val="28"/>
+          <w:szCs w:val="28"/>
+        </w:rPr>
+        <w:t xml:space="preserve"> plusieurs parier pour chaque course ?</w:t>
+      </w:r>
+    </w:p>
+    <w:p>
+      <w:pPr>
+        <w:pStyle w:val="Default"/>
+        <w:rPr>
+          <w:color w:val="FF0000"/>
+          <w:sz w:val="28"/>
+          <w:szCs w:val="28"/>
+        </w:rPr>
+      </w:pPr>
+      <w:r>
+        <w:rPr>
+          <w:color w:val="FF0000"/>
+          <w:sz w:val="28"/>
+          <w:szCs w:val="28"/>
+        </w:rPr>
+        <w:t>1 et 1</w:t>
+      </w:r>
+    </w:p>
+    <w:p>
+      <w:pPr>
+        <w:pStyle w:val="Default"/>
+        <w:rPr>
+          <w:color w:val="FFFFFF" w:themeColor="background1"/>
+          <w:sz w:val="28"/>
+          <w:szCs w:val="28"/>
+        </w:rPr>
+      </w:pPr>
+      <w:r>
+        <w:rPr>
+          <w:color w:val="FFFFFF" w:themeColor="background1"/>
+          <w:sz w:val="28"/>
+          <w:szCs w:val="28"/>
+        </w:rPr>
+        <w:t>Le numéro du cheval change-t-il au fils des courses ?</w:t>
+      </w:r>
+    </w:p>
+    <w:p>
+      <w:pPr>
+        <w:pStyle w:val="Default"/>
+        <w:rPr>
+          <w:color w:val="FF0000"/>
+          <w:sz w:val="28"/>
+          <w:szCs w:val="28"/>
+        </w:rPr>
+      </w:pPr>
+      <w:r>
+        <w:rPr>
+          <w:color w:val="FF0000"/>
+          <w:sz w:val="28"/>
+          <w:szCs w:val="28"/>
+        </w:rPr>
+        <w:t>Un numéro par cheval par course</w:t>
+      </w:r>
+    </w:p>
+    <w:p>
+      <w:pPr>
+        <w:pStyle w:val="Default"/>
+        <w:rPr>
+          <w:color w:val="FFFFFF" w:themeColor="background1"/>
+          <w:sz w:val="28"/>
+          <w:szCs w:val="28"/>
+        </w:rPr>
+      </w:pPr>
+      <w:r>
+        <w:rPr>
+          <w:color w:val="FFFFFF" w:themeColor="background1"/>
+          <w:sz w:val="28"/>
+          <w:szCs w:val="28"/>
+        </w:rPr>
+        <w:t xml:space="preserve">Quel sont </w:t>
+      </w:r>
+      <w:proofErr w:type="gramStart"/>
+      <w:r>
+        <w:rPr>
+          <w:color w:val="FFFFFF" w:themeColor="background1"/>
+          <w:sz w:val="28"/>
+          <w:szCs w:val="28"/>
+        </w:rPr>
+        <w:t>les autre information</w:t>
+      </w:r>
+      <w:proofErr w:type="gramEnd"/>
+      <w:r>
+        <w:rPr>
+          <w:color w:val="FFFFFF" w:themeColor="background1"/>
+          <w:sz w:val="28"/>
+          <w:szCs w:val="28"/>
+        </w:rPr>
+        <w:t xml:space="preserve"> que vous voulez enregistrer sur les chevaux</w:t>
+      </w:r>
+      <w:r>
+        <w:rPr>
+          <w:color w:val="FFFFFF" w:themeColor="background1"/>
+          <w:sz w:val="28"/>
+          <w:szCs w:val="28"/>
+        </w:rPr>
+        <w:t xml:space="preserve">, en plus de leur </w:t>
+      </w:r>
+      <w:r>
+        <w:rPr>
+          <w:color w:val="FFFFFF" w:themeColor="background1"/>
+          <w:sz w:val="28"/>
+          <w:szCs w:val="28"/>
+        </w:rPr>
+        <w:t>nom ?</w:t>
+      </w:r>
     </w:p>
     <w:p>
       <w:pPr>
@@ -2052,14 +2307,12 @@
           <w:color w:val="auto"/>
         </w:rPr>
       </w:pPr>
-      <w:proofErr w:type="spellStart"/>
       <w:r>
         <w:rPr>
           <w:color w:val="auto"/>
         </w:rPr>
-        <w:t>Etc</w:t>
-      </w:r>
-      <w:proofErr w:type="spellEnd"/>
+        <w:t>Etc.</w:t>
+      </w:r>
       <w:r>
         <w:rPr>
           <w:color w:val="auto"/>
@@ -2086,7 +2339,49 @@
           <w:sz w:val="28"/>
           <w:szCs w:val="28"/>
         </w:rPr>
-        <w:t>La somme jouée et les numéros de chevaux dans l'ordre du pari.</w:t>
+        <w:t xml:space="preserve">La </w:t>
+      </w:r>
+      <w:r>
+        <w:rPr>
+          <w:color w:val="000000" w:themeColor="text1"/>
+          <w:sz w:val="28"/>
+          <w:szCs w:val="28"/>
+          <w:highlight w:val="yellow"/>
+        </w:rPr>
+        <w:t>somme</w:t>
+      </w:r>
+      <w:r>
+        <w:rPr>
+          <w:color w:val="000000" w:themeColor="text1"/>
+          <w:sz w:val="28"/>
+          <w:szCs w:val="28"/>
+        </w:rPr>
+        <w:t xml:space="preserve"> </w:t>
+      </w:r>
+      <w:r>
+        <w:rPr>
+          <w:color w:val="FFFFFF" w:themeColor="background1"/>
+          <w:sz w:val="28"/>
+          <w:szCs w:val="28"/>
+        </w:rPr>
+        <w:t xml:space="preserve">jouée et </w:t>
+      </w:r>
+      <w:r>
+        <w:rPr>
+          <w:color w:val="000000" w:themeColor="text1"/>
+          <w:sz w:val="28"/>
+          <w:szCs w:val="28"/>
+          <w:highlight w:val="yellow"/>
+        </w:rPr>
+        <w:t>les numéros de chevaux dans l'ordre du pari</w:t>
+      </w:r>
+      <w:r>
+        <w:rPr>
+          <w:color w:val="FFFFFF" w:themeColor="background1"/>
+          <w:sz w:val="28"/>
+          <w:szCs w:val="28"/>
+        </w:rPr>
+        <w:t>.</w:t>
       </w:r>
     </w:p>
     <w:p>
@@ -2114,7 +2409,23 @@
           <w:sz w:val="28"/>
           <w:szCs w:val="28"/>
         </w:rPr>
-        <w:t xml:space="preserve">Une fois la jouée, on enregistre aussi : </w:t>
+        <w:t xml:space="preserve">Une fois la </w:t>
+      </w:r>
+      <w:r>
+        <w:rPr>
+          <w:color w:val="FFFFFF" w:themeColor="background1"/>
+          <w:sz w:val="28"/>
+          <w:szCs w:val="28"/>
+        </w:rPr>
+        <w:t xml:space="preserve">course </w:t>
+      </w:r>
+      <w:r>
+        <w:rPr>
+          <w:color w:val="FFFFFF" w:themeColor="background1"/>
+          <w:sz w:val="28"/>
+          <w:szCs w:val="28"/>
+        </w:rPr>
+        <w:t xml:space="preserve">jouée, on enregistre aussi : </w:t>
       </w:r>
     </w:p>
     <w:p>
@@ -2132,27 +2443,37 @@
       </w:pPr>
       <w:r>
         <w:rPr>
+          <w:color w:val="000000" w:themeColor="text1"/>
+          <w:sz w:val="28"/>
+          <w:szCs w:val="28"/>
+          <w:highlight w:val="yellow"/>
+        </w:rPr>
+        <w:t xml:space="preserve">Le </w:t>
+      </w:r>
+      <w:r>
+        <w:rPr>
+          <w:color w:val="000000" w:themeColor="text1"/>
+          <w:sz w:val="28"/>
+          <w:szCs w:val="28"/>
+          <w:highlight w:val="yellow"/>
+        </w:rPr>
+        <w:t>résultat</w:t>
+      </w:r>
+      <w:r>
+        <w:rPr>
+          <w:color w:val="000000" w:themeColor="text1"/>
+          <w:sz w:val="28"/>
+          <w:szCs w:val="28"/>
+        </w:rPr>
+        <w:t xml:space="preserve"> </w:t>
+      </w:r>
+      <w:r>
+        <w:rPr>
           <w:color w:val="FFFFFF" w:themeColor="background1"/>
           <w:sz w:val="28"/>
           <w:szCs w:val="28"/>
         </w:rPr>
-        <w:t xml:space="preserve">Le </w:t>
-      </w:r>
-      <w:r>
-        <w:rPr>
-          <w:color w:val="FFFFFF" w:themeColor="background1"/>
-          <w:sz w:val="28"/>
-          <w:szCs w:val="28"/>
-        </w:rPr>
-        <w:t>résultat</w:t>
-      </w:r>
-      <w:r>
-        <w:rPr>
-          <w:color w:val="FFFFFF" w:themeColor="background1"/>
-          <w:sz w:val="28"/>
-          <w:szCs w:val="28"/>
-        </w:rPr>
-        <w:t xml:space="preserve"> : l'ordre d'arrivée des chevaux.</w:t>
+        <w:t>: l'ordre d'arrivée des chevaux.</w:t>
       </w:r>
     </w:p>
     <w:p>
@@ -2170,11 +2491,28 @@
       </w:pPr>
       <w:r>
         <w:rPr>
+          <w:color w:val="000000" w:themeColor="text1"/>
+          <w:sz w:val="28"/>
+          <w:szCs w:val="28"/>
+          <w:highlight w:val="yellow"/>
+        </w:rPr>
+        <w:t>Le gain total</w:t>
+      </w:r>
+      <w:r>
+        <w:rPr>
+          <w:color w:val="000000" w:themeColor="text1"/>
+          <w:sz w:val="28"/>
+          <w:szCs w:val="28"/>
+        </w:rPr>
+        <w:t xml:space="preserve"> </w:t>
+      </w:r>
+      <w:r>
+        <w:rPr>
           <w:color w:val="FFFFFF" w:themeColor="background1"/>
           <w:sz w:val="28"/>
           <w:szCs w:val="28"/>
         </w:rPr>
-        <w:t xml:space="preserve">Le gain total du parieur pour la course (couplé = somme jouée x 2, tiercé = somme jouée * 3, </w:t>
+        <w:t xml:space="preserve">du parieur pour la course (couplé = somme jouée x 2, tiercé = somme jouée * 3, </w:t>
       </w:r>
       <w:proofErr w:type="spellStart"/>
       <w:r>
@@ -2204,45 +2542,281 @@
           <w:szCs w:val="28"/>
         </w:rPr>
       </w:pPr>
-      <w:bookmarkStart w:id="3" w:name="_GoBack"/>
+    </w:p>
+    <w:p>
+      <w:pPr>
+        <w:pStyle w:val="Default"/>
+        <w:rPr>
+          <w:color w:val="FFFFFF" w:themeColor="background1"/>
+          <w:sz w:val="28"/>
+          <w:szCs w:val="28"/>
+        </w:rPr>
+      </w:pPr>
+      <w:r>
+        <w:rPr>
+          <w:color w:val="FFFFFF" w:themeColor="background1"/>
+          <w:sz w:val="28"/>
+          <w:szCs w:val="28"/>
+        </w:rPr>
+        <w:t xml:space="preserve">Les </w:t>
+      </w:r>
+      <w:r>
+        <w:rPr>
+          <w:color w:val="FFFFFF" w:themeColor="background1"/>
+          <w:sz w:val="28"/>
+          <w:szCs w:val="28"/>
+          <w:highlight w:val="darkGray"/>
+        </w:rPr>
+        <w:t>noms de chevaux sont uniques</w:t>
+      </w:r>
+      <w:r>
+        <w:rPr>
+          <w:color w:val="FFFFFF" w:themeColor="background1"/>
+          <w:sz w:val="28"/>
+          <w:szCs w:val="28"/>
+        </w:rPr>
+        <w:t xml:space="preserve"> et </w:t>
+      </w:r>
+      <w:r>
+        <w:rPr>
+          <w:color w:val="FFFFFF" w:themeColor="background1"/>
+          <w:sz w:val="28"/>
+          <w:szCs w:val="28"/>
+          <w:highlight w:val="darkGray"/>
+        </w:rPr>
+        <w:t>les noms de coures sont unique</w:t>
+      </w:r>
+      <w:r>
+        <w:rPr>
+          <w:color w:val="FFFFFF" w:themeColor="background1"/>
+          <w:sz w:val="28"/>
+          <w:szCs w:val="28"/>
+        </w:rPr>
+        <w:t xml:space="preserve"> (à un instant donné).</w:t>
+      </w:r>
+    </w:p>
+    <w:p>
+      <w:pPr>
+        <w:rPr>
+          <w:rFonts w:ascii="Times New Roman" w:hAnsi="Times New Roman" w:cs="Times New Roman"/>
+          <w:color w:val="FFFFFF" w:themeColor="background1"/>
+          <w:sz w:val="28"/>
+          <w:szCs w:val="28"/>
+        </w:rPr>
+      </w:pPr>
+      <w:r>
+        <w:rPr>
+          <w:color w:val="FFFFFF" w:themeColor="background1"/>
+          <w:sz w:val="28"/>
+          <w:szCs w:val="28"/>
+        </w:rPr>
+        <w:br w:type="page"/>
+      </w:r>
+    </w:p>
+    <w:p>
+      <w:pPr>
+        <w:pStyle w:val="Titre1"/>
+        <w:rPr>
+          <w:b/>
+          <w:bCs/>
+          <w:color w:val="8EAADB" w:themeColor="accent1" w:themeTint="99"/>
+        </w:rPr>
+      </w:pPr>
+      <w:bookmarkStart w:id="3" w:name="_Toc46905596"/>
+      <w:r>
+        <w:rPr>
+          <w:b/>
+          <w:bCs/>
+          <w:color w:val="8EAADB" w:themeColor="accent1" w:themeTint="99"/>
+        </w:rPr>
+        <w:lastRenderedPageBreak/>
+        <w:t>Les contraintes sur les données</w:t>
+      </w:r>
       <w:bookmarkEnd w:id="3"/>
     </w:p>
     <w:p>
       <w:pPr>
-        <w:pStyle w:val="Default"/>
-        <w:rPr>
-          <w:color w:val="FFFFFF" w:themeColor="background1"/>
-          <w:sz w:val="28"/>
-          <w:szCs w:val="28"/>
-        </w:rPr>
-      </w:pPr>
-      <w:r>
-        <w:rPr>
-          <w:color w:val="FFFFFF" w:themeColor="background1"/>
-          <w:sz w:val="28"/>
-          <w:szCs w:val="28"/>
-        </w:rPr>
-        <w:t>Les noms de chevaux sont uniques et les noms de coures sont unique (à un instant donné).</w:t>
-      </w:r>
+        <w:rPr>
+          <w:sz w:val="28"/>
+          <w:szCs w:val="28"/>
+        </w:rPr>
+      </w:pPr>
     </w:p>
     <w:p>
       <w:pPr>
-        <w:pStyle w:val="Titre1"/>
-        <w:rPr>
-          <w:b/>
-          <w:bCs/>
-          <w:color w:val="8EAADB" w:themeColor="accent1" w:themeTint="99"/>
-        </w:rPr>
-      </w:pPr>
-      <w:bookmarkStart w:id="4" w:name="_Toc46905596"/>
-      <w:r>
-        <w:rPr>
-          <w:b/>
-          <w:bCs/>
-          <w:color w:val="8EAADB" w:themeColor="accent1" w:themeTint="99"/>
-        </w:rPr>
-        <w:t>Les contraintes sur les données</w:t>
-      </w:r>
+        <w:rPr>
+          <w:sz w:val="28"/>
+          <w:szCs w:val="28"/>
+        </w:rPr>
+      </w:pPr>
+      <w:r>
+        <w:rPr>
+          <w:sz w:val="28"/>
+          <w:szCs w:val="28"/>
+        </w:rPr>
+        <w:t xml:space="preserve">Un </w:t>
+      </w:r>
+      <w:r>
+        <w:rPr>
+          <w:sz w:val="28"/>
+          <w:szCs w:val="28"/>
+        </w:rPr>
+        <w:t>pari</w:t>
+      </w:r>
+      <w:r>
+        <w:rPr>
+          <w:sz w:val="28"/>
+          <w:szCs w:val="28"/>
+        </w:rPr>
+        <w:t xml:space="preserve"> </w:t>
+      </w:r>
+      <w:r>
+        <w:rPr>
+          <w:sz w:val="28"/>
+          <w:szCs w:val="28"/>
+        </w:rPr>
+        <w:t xml:space="preserve">est </w:t>
+      </w:r>
+      <w:r>
+        <w:rPr>
+          <w:sz w:val="28"/>
+          <w:szCs w:val="28"/>
+        </w:rPr>
+        <w:t>joué</w:t>
+      </w:r>
+      <w:r>
+        <w:rPr>
+          <w:sz w:val="28"/>
+          <w:szCs w:val="28"/>
+        </w:rPr>
+        <w:t xml:space="preserve"> sur</w:t>
+      </w:r>
+      <w:r>
+        <w:rPr>
+          <w:sz w:val="28"/>
+          <w:szCs w:val="28"/>
+        </w:rPr>
+        <w:t xml:space="preserve"> un</w:t>
+      </w:r>
+      <w:r>
+        <w:rPr>
+          <w:sz w:val="28"/>
+          <w:szCs w:val="28"/>
+        </w:rPr>
+        <w:t>e</w:t>
+      </w:r>
+      <w:r>
+        <w:rPr>
+          <w:sz w:val="28"/>
+          <w:szCs w:val="28"/>
+        </w:rPr>
+        <w:t xml:space="preserve"> et seul</w:t>
+      </w:r>
+      <w:r>
+        <w:rPr>
+          <w:sz w:val="28"/>
+          <w:szCs w:val="28"/>
+        </w:rPr>
+        <w:t>e</w:t>
+      </w:r>
+      <w:r>
+        <w:rPr>
+          <w:sz w:val="28"/>
+          <w:szCs w:val="28"/>
+        </w:rPr>
+        <w:t xml:space="preserve"> </w:t>
+      </w:r>
+      <w:r>
+        <w:rPr>
+          <w:sz w:val="28"/>
+          <w:szCs w:val="28"/>
+        </w:rPr>
+        <w:t>course</w:t>
+      </w:r>
+      <w:r>
+        <w:rPr>
+          <w:sz w:val="28"/>
+          <w:szCs w:val="28"/>
+        </w:rPr>
+        <w:t>.</w:t>
+      </w:r>
+    </w:p>
+    <w:p>
+      <w:pPr>
+        <w:rPr>
+          <w:sz w:val="28"/>
+          <w:szCs w:val="28"/>
+        </w:rPr>
+      </w:pPr>
+      <w:r>
+        <w:rPr>
+          <w:sz w:val="28"/>
+          <w:szCs w:val="28"/>
+        </w:rPr>
+        <w:t>Une course</w:t>
+      </w:r>
+      <w:r>
+        <w:rPr>
+          <w:sz w:val="28"/>
+          <w:szCs w:val="28"/>
+        </w:rPr>
+        <w:t xml:space="preserve"> à un et un seul pari joué. </w:t>
+      </w:r>
+    </w:p>
+    <w:p>
+      <w:pPr>
+        <w:rPr>
+          <w:sz w:val="28"/>
+          <w:szCs w:val="28"/>
+        </w:rPr>
+      </w:pPr>
+    </w:p>
+    <w:p>
+      <w:pPr>
+        <w:rPr>
+          <w:sz w:val="28"/>
+          <w:szCs w:val="28"/>
+        </w:rPr>
+      </w:pPr>
+      <w:r>
+        <w:rPr>
+          <w:sz w:val="28"/>
+          <w:szCs w:val="28"/>
+        </w:rPr>
+        <w:t>Un cheval peut participer à un ou plusieurs cours.</w:t>
+      </w:r>
+    </w:p>
+    <w:p>
+      <w:pPr>
+        <w:rPr>
+          <w:sz w:val="28"/>
+          <w:szCs w:val="28"/>
+        </w:rPr>
+      </w:pPr>
+      <w:r>
+        <w:rPr>
+          <w:sz w:val="28"/>
+          <w:szCs w:val="28"/>
+        </w:rPr>
+        <w:t>Une course à plusieurs chevaux qui participe.</w:t>
+      </w:r>
+    </w:p>
+    <w:p>
+      <w:pPr>
+        <w:rPr>
+          <w:sz w:val="28"/>
+          <w:szCs w:val="28"/>
+        </w:rPr>
+      </w:pPr>
+    </w:p>
+    <w:p>
+      <w:pPr>
+        <w:rPr>
+          <w:sz w:val="28"/>
+          <w:szCs w:val="28"/>
+        </w:rPr>
+      </w:pPr>
+      <w:bookmarkStart w:id="4" w:name="_GoBack"/>
       <w:bookmarkEnd w:id="4"/>
     </w:p>
     <w:p>
@@ -2304,6 +2878,491 @@
       <w:bookmarkEnd w:id="6"/>
     </w:p>
     <w:p/>
+    <w:tbl>
+      <w:tblPr>
+        <w:tblStyle w:val="TableauGrille1Clair-Accentuation5"/>
+        <w:tblW w:w="0" w:type="auto"/>
+        <w:tblLook w:val="04A0" w:firstRow="1" w:lastRow="0" w:firstColumn="1" w:lastColumn="0" w:noHBand="0" w:noVBand="1"/>
+      </w:tblPr>
+      <w:tblGrid>
+        <w:gridCol w:w="3498"/>
+        <w:gridCol w:w="3498"/>
+        <w:gridCol w:w="3499"/>
+        <w:gridCol w:w="3499"/>
+      </w:tblGrid>
+      <w:tr>
+        <w:trPr>
+          <w:cnfStyle w:val="100000000000" w:firstRow="1" w:lastRow="0" w:firstColumn="0" w:lastColumn="0" w:oddVBand="0" w:evenVBand="0" w:oddHBand="0" w:evenHBand="0" w:firstRowFirstColumn="0" w:firstRowLastColumn="0" w:lastRowFirstColumn="0" w:lastRowLastColumn="0"/>
+        </w:trPr>
+        <w:tc>
+          <w:tcPr>
+            <w:cnfStyle w:val="001000000000" w:firstRow="0" w:lastRow="0" w:firstColumn="1" w:lastColumn="0" w:oddVBand="0" w:evenVBand="0" w:oddHBand="0" w:evenHBand="0" w:firstRowFirstColumn="0" w:firstRowLastColumn="0" w:lastRowFirstColumn="0" w:lastRowLastColumn="0"/>
+            <w:tcW w:w="3498" w:type="dxa"/>
+            <w:shd w:val="clear" w:color="auto" w:fill="1F3864" w:themeFill="accent1" w:themeFillShade="80"/>
+          </w:tcPr>
+          <w:p>
+            <w:r>
+              <w:t>Mnémonique</w:t>
+            </w:r>
+          </w:p>
+        </w:tc>
+        <w:tc>
+          <w:tcPr>
+            <w:tcW w:w="3498" w:type="dxa"/>
+            <w:shd w:val="clear" w:color="auto" w:fill="1F3864" w:themeFill="accent1" w:themeFillShade="80"/>
+          </w:tcPr>
+          <w:p>
+            <w:pPr>
+              <w:cnfStyle w:val="100000000000" w:firstRow="1" w:lastRow="0" w:firstColumn="0" w:lastColumn="0" w:oddVBand="0" w:evenVBand="0" w:oddHBand="0" w:evenHBand="0" w:firstRowFirstColumn="0" w:firstRowLastColumn="0" w:lastRowFirstColumn="0" w:lastRowLastColumn="0"/>
+            </w:pPr>
+            <w:r>
+              <w:t>Signification</w:t>
+            </w:r>
+          </w:p>
+        </w:tc>
+        <w:tc>
+          <w:tcPr>
+            <w:tcW w:w="3499" w:type="dxa"/>
+            <w:shd w:val="clear" w:color="auto" w:fill="1F3864" w:themeFill="accent1" w:themeFillShade="80"/>
+          </w:tcPr>
+          <w:p>
+            <w:pPr>
+              <w:cnfStyle w:val="100000000000" w:firstRow="1" w:lastRow="0" w:firstColumn="0" w:lastColumn="0" w:oddVBand="0" w:evenVBand="0" w:oddHBand="0" w:evenHBand="0" w:firstRowFirstColumn="0" w:firstRowLastColumn="0" w:lastRowFirstColumn="0" w:lastRowLastColumn="0"/>
+            </w:pPr>
+            <w:r>
+              <w:t>Type (</w:t>
+            </w:r>
+            <w:r>
+              <w:t>L</w:t>
+            </w:r>
+            <w:r>
+              <w:t>ongueur)</w:t>
+            </w:r>
+          </w:p>
+        </w:tc>
+        <w:tc>
+          <w:tcPr>
+            <w:tcW w:w="3499" w:type="dxa"/>
+            <w:shd w:val="clear" w:color="auto" w:fill="1F3864" w:themeFill="accent1" w:themeFillShade="80"/>
+          </w:tcPr>
+          <w:p>
+            <w:pPr>
+              <w:cnfStyle w:val="100000000000" w:firstRow="1" w:lastRow="0" w:firstColumn="0" w:lastColumn="0" w:oddVBand="0" w:evenVBand="0" w:oddHBand="0" w:evenHBand="0" w:firstRowFirstColumn="0" w:firstRowLastColumn="0" w:lastRowFirstColumn="0" w:lastRowLastColumn="0"/>
+            </w:pPr>
+            <w:r>
+              <w:t>Contrainte</w:t>
+            </w:r>
+          </w:p>
+        </w:tc>
+      </w:tr>
+      <w:tr>
+        <w:tc>
+          <w:tcPr>
+            <w:cnfStyle w:val="001000000000" w:firstRow="0" w:lastRow="0" w:firstColumn="1" w:lastColumn="0" w:oddVBand="0" w:evenVBand="0" w:oddHBand="0" w:evenHBand="0" w:firstRowFirstColumn="0" w:firstRowLastColumn="0" w:lastRowFirstColumn="0" w:lastRowLastColumn="0"/>
+            <w:tcW w:w="3498" w:type="dxa"/>
+          </w:tcPr>
+          <w:p>
+            <w:proofErr w:type="spellStart"/>
+            <w:proofErr w:type="gramStart"/>
+            <w:r>
+              <w:t>cours</w:t>
+            </w:r>
+            <w:proofErr w:type="gramEnd"/>
+            <w:r>
+              <w:t>_name</w:t>
+            </w:r>
+            <w:proofErr w:type="spellEnd"/>
+          </w:p>
+        </w:tc>
+        <w:tc>
+          <w:tcPr>
+            <w:tcW w:w="3498" w:type="dxa"/>
+          </w:tcPr>
+          <w:p>
+            <w:pPr>
+              <w:cnfStyle w:val="000000000000" w:firstRow="0" w:lastRow="0" w:firstColumn="0" w:lastColumn="0" w:oddVBand="0" w:evenVBand="0" w:oddHBand="0" w:evenHBand="0" w:firstRowFirstColumn="0" w:firstRowLastColumn="0" w:lastRowFirstColumn="0" w:lastRowLastColumn="0"/>
+            </w:pPr>
+            <w:r>
+              <w:t>Le nom de la course de chevaux</w:t>
+            </w:r>
+          </w:p>
+        </w:tc>
+        <w:tc>
+          <w:tcPr>
+            <w:tcW w:w="3499" w:type="dxa"/>
+          </w:tcPr>
+          <w:p>
+            <w:pPr>
+              <w:cnfStyle w:val="000000000000" w:firstRow="0" w:lastRow="0" w:firstColumn="0" w:lastColumn="0" w:oddVBand="0" w:evenVBand="0" w:oddHBand="0" w:evenHBand="0" w:firstRowFirstColumn="0" w:firstRowLastColumn="0" w:lastRowFirstColumn="0" w:lastRowLastColumn="0"/>
+            </w:pPr>
+            <w:r>
+              <w:t>A (50)</w:t>
+            </w:r>
+          </w:p>
+        </w:tc>
+        <w:tc>
+          <w:tcPr>
+            <w:tcW w:w="3499" w:type="dxa"/>
+          </w:tcPr>
+          <w:p>
+            <w:pPr>
+              <w:cnfStyle w:val="000000000000" w:firstRow="0" w:lastRow="0" w:firstColumn="0" w:lastColumn="0" w:oddVBand="0" w:evenVBand="0" w:oddHBand="0" w:evenHBand="0" w:firstRowFirstColumn="0" w:firstRowLastColumn="0" w:lastRowFirstColumn="0" w:lastRowLastColumn="0"/>
+            </w:pPr>
+            <w:r>
+              <w:t>Identifiant</w:t>
+            </w:r>
+          </w:p>
+        </w:tc>
+      </w:tr>
+      <w:tr>
+        <w:tc>
+          <w:tcPr>
+            <w:cnfStyle w:val="001000000000" w:firstRow="0" w:lastRow="0" w:firstColumn="1" w:lastColumn="0" w:oddVBand="0" w:evenVBand="0" w:oddHBand="0" w:evenHBand="0" w:firstRowFirstColumn="0" w:firstRowLastColumn="0" w:lastRowFirstColumn="0" w:lastRowLastColumn="0"/>
+            <w:tcW w:w="3498" w:type="dxa"/>
+          </w:tcPr>
+          <w:p>
+            <w:proofErr w:type="spellStart"/>
+            <w:proofErr w:type="gramStart"/>
+            <w:r>
+              <w:t>cours</w:t>
+            </w:r>
+            <w:proofErr w:type="gramEnd"/>
+            <w:r>
+              <w:t>_date</w:t>
+            </w:r>
+            <w:proofErr w:type="spellEnd"/>
+          </w:p>
+        </w:tc>
+        <w:tc>
+          <w:tcPr>
+            <w:tcW w:w="3498" w:type="dxa"/>
+          </w:tcPr>
+          <w:p>
+            <w:pPr>
+              <w:cnfStyle w:val="000000000000" w:firstRow="0" w:lastRow="0" w:firstColumn="0" w:lastColumn="0" w:oddVBand="0" w:evenVBand="0" w:oddHBand="0" w:evenHBand="0" w:firstRowFirstColumn="0" w:firstRowLastColumn="0" w:lastRowFirstColumn="0" w:lastRowLastColumn="0"/>
+            </w:pPr>
+            <w:r>
+              <w:t>La date de la course</w:t>
+            </w:r>
+          </w:p>
+        </w:tc>
+        <w:tc>
+          <w:tcPr>
+            <w:tcW w:w="3499" w:type="dxa"/>
+          </w:tcPr>
+          <w:p>
+            <w:pPr>
+              <w:cnfStyle w:val="000000000000" w:firstRow="0" w:lastRow="0" w:firstColumn="0" w:lastColumn="0" w:oddVBand="0" w:evenVBand="0" w:oddHBand="0" w:evenHBand="0" w:firstRowFirstColumn="0" w:firstRowLastColumn="0" w:lastRowFirstColumn="0" w:lastRowLastColumn="0"/>
+            </w:pPr>
+            <w:r>
+              <w:t>Date</w:t>
+            </w:r>
+          </w:p>
+        </w:tc>
+        <w:tc>
+          <w:tcPr>
+            <w:tcW w:w="3499" w:type="dxa"/>
+          </w:tcPr>
+          <w:p>
+            <w:pPr>
+              <w:cnfStyle w:val="000000000000" w:firstRow="0" w:lastRow="0" w:firstColumn="0" w:lastColumn="0" w:oddVBand="0" w:evenVBand="0" w:oddHBand="0" w:evenHBand="0" w:firstRowFirstColumn="0" w:firstRowLastColumn="0" w:lastRowFirstColumn="0" w:lastRowLastColumn="0"/>
+            </w:pPr>
+            <w:r>
+              <w:t>Obligatoire, format Y-M-D</w:t>
+            </w:r>
+          </w:p>
+        </w:tc>
+      </w:tr>
+      <w:tr>
+        <w:tc>
+          <w:tcPr>
+            <w:cnfStyle w:val="001000000000" w:firstRow="0" w:lastRow="0" w:firstColumn="1" w:lastColumn="0" w:oddVBand="0" w:evenVBand="0" w:oddHBand="0" w:evenHBand="0" w:firstRowFirstColumn="0" w:firstRowLastColumn="0" w:lastRowFirstColumn="0" w:lastRowLastColumn="0"/>
+            <w:tcW w:w="3498" w:type="dxa"/>
+          </w:tcPr>
+          <w:p>
+            <w:proofErr w:type="spellStart"/>
+            <w:proofErr w:type="gramStart"/>
+            <w:r>
+              <w:t>cours</w:t>
+            </w:r>
+            <w:proofErr w:type="gramEnd"/>
+            <w:r>
+              <w:t>_gain</w:t>
+            </w:r>
+            <w:proofErr w:type="spellEnd"/>
+          </w:p>
+        </w:tc>
+        <w:tc>
+          <w:tcPr>
+            <w:tcW w:w="3498" w:type="dxa"/>
+          </w:tcPr>
+          <w:p>
+            <w:pPr>
+              <w:cnfStyle w:val="000000000000" w:firstRow="0" w:lastRow="0" w:firstColumn="0" w:lastColumn="0" w:oddVBand="0" w:evenVBand="0" w:oddHBand="0" w:evenHBand="0" w:firstRowFirstColumn="0" w:firstRowLastColumn="0" w:lastRowFirstColumn="0" w:lastRowLastColumn="0"/>
+            </w:pPr>
+            <w:r>
+              <w:t xml:space="preserve">Gain total que le parieur a </w:t>
+            </w:r>
+            <w:r>
+              <w:t>gagné</w:t>
+            </w:r>
+          </w:p>
+        </w:tc>
+        <w:tc>
+          <w:tcPr>
+            <w:tcW w:w="3499" w:type="dxa"/>
+          </w:tcPr>
+          <w:p>
+            <w:pPr>
+              <w:cnfStyle w:val="000000000000" w:firstRow="0" w:lastRow="0" w:firstColumn="0" w:lastColumn="0" w:oddVBand="0" w:evenVBand="0" w:oddHBand="0" w:evenHBand="0" w:firstRowFirstColumn="0" w:firstRowLastColumn="0" w:lastRowFirstColumn="0" w:lastRowLastColumn="0"/>
+            </w:pPr>
+            <w:r>
+              <w:t>N (11)</w:t>
+            </w:r>
+          </w:p>
+        </w:tc>
+        <w:tc>
+          <w:tcPr>
+            <w:tcW w:w="3499" w:type="dxa"/>
+          </w:tcPr>
+          <w:p>
+            <w:pPr>
+              <w:cnfStyle w:val="000000000000" w:firstRow="0" w:lastRow="0" w:firstColumn="0" w:lastColumn="0" w:oddVBand="0" w:evenVBand="0" w:oddHBand="0" w:evenHBand="0" w:firstRowFirstColumn="0" w:firstRowLastColumn="0" w:lastRowFirstColumn="0" w:lastRowLastColumn="0"/>
+            </w:pPr>
+            <w:r>
+              <w:t>Obligatoire</w:t>
+            </w:r>
+          </w:p>
+        </w:tc>
+      </w:tr>
+      <w:tr>
+        <w:tc>
+          <w:tcPr>
+            <w:cnfStyle w:val="001000000000" w:firstRow="0" w:lastRow="0" w:firstColumn="1" w:lastColumn="0" w:oddVBand="0" w:evenVBand="0" w:oddHBand="0" w:evenHBand="0" w:firstRowFirstColumn="0" w:firstRowLastColumn="0" w:lastRowFirstColumn="0" w:lastRowLastColumn="0"/>
+            <w:tcW w:w="3498" w:type="dxa"/>
+          </w:tcPr>
+          <w:p>
+            <w:proofErr w:type="spellStart"/>
+            <w:proofErr w:type="gramStart"/>
+            <w:r>
+              <w:t>c</w:t>
+            </w:r>
+            <w:r>
+              <w:t>ours</w:t>
+            </w:r>
+            <w:proofErr w:type="gramEnd"/>
+            <w:r>
+              <w:t>_resultat</w:t>
+            </w:r>
+            <w:proofErr w:type="spellEnd"/>
+          </w:p>
+        </w:tc>
+        <w:tc>
+          <w:tcPr>
+            <w:tcW w:w="3498" w:type="dxa"/>
+          </w:tcPr>
+          <w:p>
+            <w:pPr>
+              <w:cnfStyle w:val="000000000000" w:firstRow="0" w:lastRow="0" w:firstColumn="0" w:lastColumn="0" w:oddVBand="0" w:evenVBand="0" w:oddHBand="0" w:evenHBand="0" w:firstRowFirstColumn="0" w:firstRowLastColumn="0" w:lastRowFirstColumn="0" w:lastRowLastColumn="0"/>
+            </w:pPr>
+            <w:r>
+              <w:t>L'ordre d'</w:t>
+            </w:r>
+            <w:r>
+              <w:t>arrivée</w:t>
+            </w:r>
+            <w:r>
+              <w:t xml:space="preserve"> </w:t>
+            </w:r>
+            <w:r>
+              <w:t>des chevaux</w:t>
+            </w:r>
+          </w:p>
+        </w:tc>
+        <w:tc>
+          <w:tcPr>
+            <w:tcW w:w="3499" w:type="dxa"/>
+          </w:tcPr>
+          <w:p>
+            <w:pPr>
+              <w:cnfStyle w:val="000000000000" w:firstRow="0" w:lastRow="0" w:firstColumn="0" w:lastColumn="0" w:oddVBand="0" w:evenVBand="0" w:oddHBand="0" w:evenHBand="0" w:firstRowFirstColumn="0" w:firstRowLastColumn="0" w:lastRowFirstColumn="0" w:lastRowLastColumn="0"/>
+            </w:pPr>
+            <w:r>
+              <w:t>AN (12)</w:t>
+            </w:r>
+          </w:p>
+        </w:tc>
+        <w:tc>
+          <w:tcPr>
+            <w:tcW w:w="3499" w:type="dxa"/>
+          </w:tcPr>
+          <w:p>
+            <w:pPr>
+              <w:cnfStyle w:val="000000000000" w:firstRow="0" w:lastRow="0" w:firstColumn="0" w:lastColumn="0" w:oddVBand="0" w:evenVBand="0" w:oddHBand="0" w:evenHBand="0" w:firstRowFirstColumn="0" w:firstRowLastColumn="0" w:lastRowFirstColumn="0" w:lastRowLastColumn="0"/>
+            </w:pPr>
+            <w:r>
+              <w:t>Obligatoire</w:t>
+            </w:r>
+          </w:p>
+        </w:tc>
+      </w:tr>
+      <w:tr>
+        <w:tc>
+          <w:tcPr>
+            <w:cnfStyle w:val="001000000000" w:firstRow="0" w:lastRow="0" w:firstColumn="1" w:lastColumn="0" w:oddVBand="0" w:evenVBand="0" w:oddHBand="0" w:evenHBand="0" w:firstRowFirstColumn="0" w:firstRowLastColumn="0" w:lastRowFirstColumn="0" w:lastRowLastColumn="0"/>
+            <w:tcW w:w="3498" w:type="dxa"/>
+          </w:tcPr>
+          <w:p/>
+        </w:tc>
+        <w:tc>
+          <w:tcPr>
+            <w:tcW w:w="3498" w:type="dxa"/>
+          </w:tcPr>
+          <w:p>
+            <w:pPr>
+              <w:cnfStyle w:val="000000000000" w:firstRow="0" w:lastRow="0" w:firstColumn="0" w:lastColumn="0" w:oddVBand="0" w:evenVBand="0" w:oddHBand="0" w:evenHBand="0" w:firstRowFirstColumn="0" w:firstRowLastColumn="0" w:lastRowFirstColumn="0" w:lastRowLastColumn="0"/>
+            </w:pPr>
+          </w:p>
+        </w:tc>
+        <w:tc>
+          <w:tcPr>
+            <w:tcW w:w="3499" w:type="dxa"/>
+          </w:tcPr>
+          <w:p>
+            <w:pPr>
+              <w:cnfStyle w:val="000000000000" w:firstRow="0" w:lastRow="0" w:firstColumn="0" w:lastColumn="0" w:oddVBand="0" w:evenVBand="0" w:oddHBand="0" w:evenHBand="0" w:firstRowFirstColumn="0" w:firstRowLastColumn="0" w:lastRowFirstColumn="0" w:lastRowLastColumn="0"/>
+            </w:pPr>
+          </w:p>
+        </w:tc>
+        <w:tc>
+          <w:tcPr>
+            <w:tcW w:w="3499" w:type="dxa"/>
+          </w:tcPr>
+          <w:p>
+            <w:pPr>
+              <w:cnfStyle w:val="000000000000" w:firstRow="0" w:lastRow="0" w:firstColumn="0" w:lastColumn="0" w:oddVBand="0" w:evenVBand="0" w:oddHBand="0" w:evenHBand="0" w:firstRowFirstColumn="0" w:firstRowLastColumn="0" w:lastRowFirstColumn="0" w:lastRowLastColumn="0"/>
+            </w:pPr>
+          </w:p>
+        </w:tc>
+      </w:tr>
+      <w:tr>
+        <w:tc>
+          <w:tcPr>
+            <w:cnfStyle w:val="001000000000" w:firstRow="0" w:lastRow="0" w:firstColumn="1" w:lastColumn="0" w:oddVBand="0" w:evenVBand="0" w:oddHBand="0" w:evenHBand="0" w:firstRowFirstColumn="0" w:firstRowLastColumn="0" w:lastRowFirstColumn="0" w:lastRowLastColumn="0"/>
+            <w:tcW w:w="3498" w:type="dxa"/>
+          </w:tcPr>
+          <w:p/>
+        </w:tc>
+        <w:tc>
+          <w:tcPr>
+            <w:tcW w:w="3498" w:type="dxa"/>
+          </w:tcPr>
+          <w:p>
+            <w:pPr>
+              <w:cnfStyle w:val="000000000000" w:firstRow="0" w:lastRow="0" w:firstColumn="0" w:lastColumn="0" w:oddVBand="0" w:evenVBand="0" w:oddHBand="0" w:evenHBand="0" w:firstRowFirstColumn="0" w:firstRowLastColumn="0" w:lastRowFirstColumn="0" w:lastRowLastColumn="0"/>
+            </w:pPr>
+          </w:p>
+        </w:tc>
+        <w:tc>
+          <w:tcPr>
+            <w:tcW w:w="3499" w:type="dxa"/>
+          </w:tcPr>
+          <w:p>
+            <w:pPr>
+              <w:cnfStyle w:val="000000000000" w:firstRow="0" w:lastRow="0" w:firstColumn="0" w:lastColumn="0" w:oddVBand="0" w:evenVBand="0" w:oddHBand="0" w:evenHBand="0" w:firstRowFirstColumn="0" w:firstRowLastColumn="0" w:lastRowFirstColumn="0" w:lastRowLastColumn="0"/>
+            </w:pPr>
+          </w:p>
+        </w:tc>
+        <w:tc>
+          <w:tcPr>
+            <w:tcW w:w="3499" w:type="dxa"/>
+          </w:tcPr>
+          <w:p>
+            <w:pPr>
+              <w:cnfStyle w:val="000000000000" w:firstRow="0" w:lastRow="0" w:firstColumn="0" w:lastColumn="0" w:oddVBand="0" w:evenVBand="0" w:oddHBand="0" w:evenHBand="0" w:firstRowFirstColumn="0" w:firstRowLastColumn="0" w:lastRowFirstColumn="0" w:lastRowLastColumn="0"/>
+            </w:pPr>
+          </w:p>
+        </w:tc>
+      </w:tr>
+      <w:tr>
+        <w:tc>
+          <w:tcPr>
+            <w:cnfStyle w:val="001000000000" w:firstRow="0" w:lastRow="0" w:firstColumn="1" w:lastColumn="0" w:oddVBand="0" w:evenVBand="0" w:oddHBand="0" w:evenHBand="0" w:firstRowFirstColumn="0" w:firstRowLastColumn="0" w:lastRowFirstColumn="0" w:lastRowLastColumn="0"/>
+            <w:tcW w:w="3498" w:type="dxa"/>
+          </w:tcPr>
+          <w:p/>
+        </w:tc>
+        <w:tc>
+          <w:tcPr>
+            <w:tcW w:w="3498" w:type="dxa"/>
+          </w:tcPr>
+          <w:p>
+            <w:pPr>
+              <w:cnfStyle w:val="000000000000" w:firstRow="0" w:lastRow="0" w:firstColumn="0" w:lastColumn="0" w:oddVBand="0" w:evenVBand="0" w:oddHBand="0" w:evenHBand="0" w:firstRowFirstColumn="0" w:firstRowLastColumn="0" w:lastRowFirstColumn="0" w:lastRowLastColumn="0"/>
+            </w:pPr>
+          </w:p>
+        </w:tc>
+        <w:tc>
+          <w:tcPr>
+            <w:tcW w:w="3499" w:type="dxa"/>
+          </w:tcPr>
+          <w:p>
+            <w:pPr>
+              <w:cnfStyle w:val="000000000000" w:firstRow="0" w:lastRow="0" w:firstColumn="0" w:lastColumn="0" w:oddVBand="0" w:evenVBand="0" w:oddHBand="0" w:evenHBand="0" w:firstRowFirstColumn="0" w:firstRowLastColumn="0" w:lastRowFirstColumn="0" w:lastRowLastColumn="0"/>
+            </w:pPr>
+          </w:p>
+        </w:tc>
+        <w:tc>
+          <w:tcPr>
+            <w:tcW w:w="3499" w:type="dxa"/>
+          </w:tcPr>
+          <w:p>
+            <w:pPr>
+              <w:cnfStyle w:val="000000000000" w:firstRow="0" w:lastRow="0" w:firstColumn="0" w:lastColumn="0" w:oddVBand="0" w:evenVBand="0" w:oddHBand="0" w:evenHBand="0" w:firstRowFirstColumn="0" w:firstRowLastColumn="0" w:lastRowFirstColumn="0" w:lastRowLastColumn="0"/>
+            </w:pPr>
+          </w:p>
+        </w:tc>
+      </w:tr>
+      <w:tr>
+        <w:tc>
+          <w:tcPr>
+            <w:cnfStyle w:val="001000000000" w:firstRow="0" w:lastRow="0" w:firstColumn="1" w:lastColumn="0" w:oddVBand="0" w:evenVBand="0" w:oddHBand="0" w:evenHBand="0" w:firstRowFirstColumn="0" w:firstRowLastColumn="0" w:lastRowFirstColumn="0" w:lastRowLastColumn="0"/>
+            <w:tcW w:w="3498" w:type="dxa"/>
+          </w:tcPr>
+          <w:p/>
+        </w:tc>
+        <w:tc>
+          <w:tcPr>
+            <w:tcW w:w="3498" w:type="dxa"/>
+          </w:tcPr>
+          <w:p>
+            <w:pPr>
+              <w:cnfStyle w:val="000000000000" w:firstRow="0" w:lastRow="0" w:firstColumn="0" w:lastColumn="0" w:oddVBand="0" w:evenVBand="0" w:oddHBand="0" w:evenHBand="0" w:firstRowFirstColumn="0" w:firstRowLastColumn="0" w:lastRowFirstColumn="0" w:lastRowLastColumn="0"/>
+            </w:pPr>
+          </w:p>
+        </w:tc>
+        <w:tc>
+          <w:tcPr>
+            <w:tcW w:w="3499" w:type="dxa"/>
+          </w:tcPr>
+          <w:p>
+            <w:pPr>
+              <w:cnfStyle w:val="000000000000" w:firstRow="0" w:lastRow="0" w:firstColumn="0" w:lastColumn="0" w:oddVBand="0" w:evenVBand="0" w:oddHBand="0" w:evenHBand="0" w:firstRowFirstColumn="0" w:firstRowLastColumn="0" w:lastRowFirstColumn="0" w:lastRowLastColumn="0"/>
+            </w:pPr>
+          </w:p>
+        </w:tc>
+        <w:tc>
+          <w:tcPr>
+            <w:tcW w:w="3499" w:type="dxa"/>
+          </w:tcPr>
+          <w:p>
+            <w:pPr>
+              <w:cnfStyle w:val="000000000000" w:firstRow="0" w:lastRow="0" w:firstColumn="0" w:lastColumn="0" w:oddVBand="0" w:evenVBand="0" w:oddHBand="0" w:evenHBand="0" w:firstRowFirstColumn="0" w:firstRowLastColumn="0" w:lastRowFirstColumn="0" w:lastRowLastColumn="0"/>
+            </w:pPr>
+          </w:p>
+        </w:tc>
+      </w:tr>
+    </w:tbl>
     <w:p/>
     <w:p>
       <w:pPr>
@@ -2427,7 +3486,6 @@
         <w:alias w:val="Date de publication"/>
         <w:tag w:val=""/>
         <w:id w:val="-253367172"/>
-        <w:placeholder/>
         <w:dataBinding w:prefixMappings="xmlns:ns0='http://schemas.microsoft.com/office/2006/coverPageProps' " w:xpath="/ns0:CoverPageProperties[1]/ns0:PublishDate[1]" w:storeItemID="{55AF091B-3C7A-41E3-B477-F2FDAA23CFDA}"/>
         <w:date w:fullDate="2020-07-29T00:00:00Z">
           <w:dateFormat w:val="dd/MM/yyyy"/>
@@ -2457,7 +3515,6 @@
         <w:alias w:val="Auteur "/>
         <w:tag w:val=""/>
         <w:id w:val="910587325"/>
-        <w:placeholder/>
         <w:dataBinding w:prefixMappings="xmlns:ns0='http://purl.org/dc/elements/1.1/' xmlns:ns1='http://schemas.openxmlformats.org/package/2006/metadata/core-properties' " w:xpath="/ns1:coreProperties[1]/ns0:creator[1]" w:storeItemID="{6C3C8BC8-F283-45AE-878A-BAB7291924A1}"/>
         <w:text/>
       </w:sdtPr>
@@ -2485,7 +3542,6 @@
         <w:alias w:val="Date de publication"/>
         <w:tag w:val=""/>
         <w:id w:val="-3664901"/>
-        <w:placeholder/>
         <w:dataBinding w:prefixMappings="xmlns:ns0='http://schemas.microsoft.com/office/2006/coverPageProps' " w:xpath="/ns0:CoverPageProperties[1]/ns0:PublishDate[1]" w:storeItemID="{55AF091B-3C7A-41E3-B477-F2FDAA23CFDA}"/>
         <w:date w:fullDate="2020-07-29T00:00:00Z">
           <w:dateFormat w:val="dd/MM/yyyy"/>
@@ -2515,7 +3571,6 @@
         <w:alias w:val="Auteur "/>
         <w:tag w:val=""/>
         <w:id w:val="-821266339"/>
-        <w:placeholder/>
         <w:dataBinding w:prefixMappings="xmlns:ns0='http://purl.org/dc/elements/1.1/' xmlns:ns1='http://schemas.openxmlformats.org/package/2006/metadata/core-properties' " w:xpath="/ns1:coreProperties[1]/ns0:creator[1]" w:storeItemID="{6C3C8BC8-F283-45AE-878A-BAB7291924A1}"/>
         <w:text/>
       </w:sdtPr>
@@ -4942,6 +5997,258 @@
       <w:smallCaps/>
     </w:rPr>
   </w:style>
+  <w:style w:type="table" w:styleId="Grilledutableau">
+    <w:name w:val="Table Grid"/>
+    <w:basedOn w:val="TableauNormal"/>
+    <w:uiPriority w:val="39"/>
+    <w:rsid w:val="00EA1712"/>
+    <w:tblPr>
+      <w:tblBorders>
+        <w:top w:val="single" w:sz="4" w:space="0" w:color="auto"/>
+        <w:left w:val="single" w:sz="4" w:space="0" w:color="auto"/>
+        <w:bottom w:val="single" w:sz="4" w:space="0" w:color="auto"/>
+        <w:right w:val="single" w:sz="4" w:space="0" w:color="auto"/>
+        <w:insideH w:val="single" w:sz="4" w:space="0" w:color="auto"/>
+        <w:insideV w:val="single" w:sz="4" w:space="0" w:color="auto"/>
+      </w:tblBorders>
+    </w:tblPr>
+  </w:style>
+  <w:style w:type="table" w:styleId="TableauListe5Fonc-Accentuation5">
+    <w:name w:val="List Table 5 Dark Accent 5"/>
+    <w:basedOn w:val="TableauNormal"/>
+    <w:uiPriority w:val="50"/>
+    <w:rsid w:val="006347AE"/>
+    <w:rPr>
+      <w:color w:val="FFFFFF" w:themeColor="background1"/>
+    </w:rPr>
+    <w:tblPr>
+      <w:tblStyleRowBandSize w:val="1"/>
+      <w:tblStyleColBandSize w:val="1"/>
+      <w:tblBorders>
+        <w:top w:val="single" w:sz="24" w:space="0" w:color="5B9BD5" w:themeColor="accent5"/>
+        <w:left w:val="single" w:sz="24" w:space="0" w:color="5B9BD5" w:themeColor="accent5"/>
+        <w:bottom w:val="single" w:sz="24" w:space="0" w:color="5B9BD5" w:themeColor="accent5"/>
+        <w:right w:val="single" w:sz="24" w:space="0" w:color="5B9BD5" w:themeColor="accent5"/>
+      </w:tblBorders>
+    </w:tblPr>
+    <w:tcPr>
+      <w:shd w:val="clear" w:color="auto" w:fill="5B9BD5" w:themeFill="accent5"/>
+    </w:tcPr>
+    <w:tblStylePr w:type="firstRow">
+      <w:rPr>
+        <w:b/>
+        <w:bCs/>
+      </w:rPr>
+      <w:tblPr/>
+      <w:tcPr>
+        <w:tcBorders>
+          <w:bottom w:val="single" w:sz="18" w:space="0" w:color="FFFFFF" w:themeColor="background1"/>
+        </w:tcBorders>
+      </w:tcPr>
+    </w:tblStylePr>
+    <w:tblStylePr w:type="lastRow">
+      <w:rPr>
+        <w:b/>
+        <w:bCs/>
+      </w:rPr>
+      <w:tblPr/>
+      <w:tcPr>
+        <w:tcBorders>
+          <w:top w:val="single" w:sz="4" w:space="0" w:color="FFFFFF" w:themeColor="background1"/>
+        </w:tcBorders>
+      </w:tcPr>
+    </w:tblStylePr>
+    <w:tblStylePr w:type="firstCol">
+      <w:rPr>
+        <w:b/>
+        <w:bCs/>
+      </w:rPr>
+      <w:tblPr/>
+      <w:tcPr>
+        <w:tcBorders>
+          <w:right w:val="single" w:sz="4" w:space="0" w:color="FFFFFF" w:themeColor="background1"/>
+        </w:tcBorders>
+      </w:tcPr>
+    </w:tblStylePr>
+    <w:tblStylePr w:type="lastCol">
+      <w:rPr>
+        <w:b/>
+        <w:bCs/>
+      </w:rPr>
+      <w:tblPr/>
+      <w:tcPr>
+        <w:tcBorders>
+          <w:left w:val="single" w:sz="4" w:space="0" w:color="FFFFFF" w:themeColor="background1"/>
+        </w:tcBorders>
+      </w:tcPr>
+    </w:tblStylePr>
+    <w:tblStylePr w:type="band1Vert">
+      <w:tblPr/>
+      <w:tcPr>
+        <w:tcBorders>
+          <w:left w:val="single" w:sz="4" w:space="0" w:color="FFFFFF" w:themeColor="background1"/>
+          <w:right w:val="single" w:sz="4" w:space="0" w:color="FFFFFF" w:themeColor="background1"/>
+        </w:tcBorders>
+      </w:tcPr>
+    </w:tblStylePr>
+    <w:tblStylePr w:type="band2Vert">
+      <w:tblPr/>
+      <w:tcPr>
+        <w:tcBorders>
+          <w:left w:val="single" w:sz="4" w:space="0" w:color="FFFFFF" w:themeColor="background1"/>
+          <w:right w:val="single" w:sz="4" w:space="0" w:color="FFFFFF" w:themeColor="background1"/>
+        </w:tcBorders>
+      </w:tcPr>
+    </w:tblStylePr>
+    <w:tblStylePr w:type="band1Horz">
+      <w:tblPr/>
+      <w:tcPr>
+        <w:tcBorders>
+          <w:top w:val="single" w:sz="4" w:space="0" w:color="FFFFFF" w:themeColor="background1"/>
+          <w:bottom w:val="single" w:sz="4" w:space="0" w:color="FFFFFF" w:themeColor="background1"/>
+        </w:tcBorders>
+      </w:tcPr>
+    </w:tblStylePr>
+    <w:tblStylePr w:type="neCell">
+      <w:tblPr/>
+      <w:tcPr>
+        <w:tcBorders>
+          <w:left w:val="nil"/>
+        </w:tcBorders>
+      </w:tcPr>
+    </w:tblStylePr>
+    <w:tblStylePr w:type="nwCell">
+      <w:tblPr/>
+      <w:tcPr>
+        <w:tcBorders>
+          <w:right w:val="nil"/>
+        </w:tcBorders>
+      </w:tcPr>
+    </w:tblStylePr>
+    <w:tblStylePr w:type="seCell">
+      <w:tblPr/>
+      <w:tcPr>
+        <w:tcBorders>
+          <w:top w:val="nil"/>
+          <w:left w:val="nil"/>
+        </w:tcBorders>
+      </w:tcPr>
+    </w:tblStylePr>
+    <w:tblStylePr w:type="swCell">
+      <w:tblPr/>
+      <w:tcPr>
+        <w:tcBorders>
+          <w:top w:val="nil"/>
+          <w:right w:val="nil"/>
+        </w:tcBorders>
+      </w:tcPr>
+    </w:tblStylePr>
+  </w:style>
+  <w:style w:type="table" w:styleId="TableauListe2-Accentuation6">
+    <w:name w:val="List Table 2 Accent 6"/>
+    <w:basedOn w:val="TableauNormal"/>
+    <w:uiPriority w:val="47"/>
+    <w:rsid w:val="006347AE"/>
+    <w:tblPr>
+      <w:tblStyleRowBandSize w:val="1"/>
+      <w:tblStyleColBandSize w:val="1"/>
+      <w:tblBorders>
+        <w:top w:val="single" w:sz="4" w:space="0" w:color="A8D08D" w:themeColor="accent6" w:themeTint="99"/>
+        <w:bottom w:val="single" w:sz="4" w:space="0" w:color="A8D08D" w:themeColor="accent6" w:themeTint="99"/>
+        <w:insideH w:val="single" w:sz="4" w:space="0" w:color="A8D08D" w:themeColor="accent6" w:themeTint="99"/>
+      </w:tblBorders>
+    </w:tblPr>
+    <w:tblStylePr w:type="firstRow">
+      <w:rPr>
+        <w:b/>
+        <w:bCs/>
+      </w:rPr>
+    </w:tblStylePr>
+    <w:tblStylePr w:type="lastRow">
+      <w:rPr>
+        <w:b/>
+        <w:bCs/>
+      </w:rPr>
+    </w:tblStylePr>
+    <w:tblStylePr w:type="firstCol">
+      <w:rPr>
+        <w:b/>
+        <w:bCs/>
+      </w:rPr>
+    </w:tblStylePr>
+    <w:tblStylePr w:type="lastCol">
+      <w:rPr>
+        <w:b/>
+        <w:bCs/>
+      </w:rPr>
+    </w:tblStylePr>
+    <w:tblStylePr w:type="band1Vert">
+      <w:tblPr/>
+      <w:tcPr>
+        <w:shd w:val="clear" w:color="auto" w:fill="E2EFD9" w:themeFill="accent6" w:themeFillTint="33"/>
+      </w:tcPr>
+    </w:tblStylePr>
+    <w:tblStylePr w:type="band1Horz">
+      <w:tblPr/>
+      <w:tcPr>
+        <w:shd w:val="clear" w:color="auto" w:fill="E2EFD9" w:themeFill="accent6" w:themeFillTint="33"/>
+      </w:tcPr>
+    </w:tblStylePr>
+  </w:style>
+  <w:style w:type="table" w:styleId="TableauGrille1Clair-Accentuation5">
+    <w:name w:val="Grid Table 1 Light Accent 5"/>
+    <w:basedOn w:val="TableauNormal"/>
+    <w:uiPriority w:val="46"/>
+    <w:rsid w:val="006347AE"/>
+    <w:tblPr>
+      <w:tblStyleRowBandSize w:val="1"/>
+      <w:tblStyleColBandSize w:val="1"/>
+      <w:tblBorders>
+        <w:top w:val="single" w:sz="4" w:space="0" w:color="BDD6EE" w:themeColor="accent5" w:themeTint="66"/>
+        <w:left w:val="single" w:sz="4" w:space="0" w:color="BDD6EE" w:themeColor="accent5" w:themeTint="66"/>
+        <w:bottom w:val="single" w:sz="4" w:space="0" w:color="BDD6EE" w:themeColor="accent5" w:themeTint="66"/>
+        <w:right w:val="single" w:sz="4" w:space="0" w:color="BDD6EE" w:themeColor="accent5" w:themeTint="66"/>
+        <w:insideH w:val="single" w:sz="4" w:space="0" w:color="BDD6EE" w:themeColor="accent5" w:themeTint="66"/>
+        <w:insideV w:val="single" w:sz="4" w:space="0" w:color="BDD6EE" w:themeColor="accent5" w:themeTint="66"/>
+      </w:tblBorders>
+    </w:tblPr>
+    <w:tblStylePr w:type="firstRow">
+      <w:rPr>
+        <w:b/>
+        <w:bCs/>
+      </w:rPr>
+      <w:tblPr/>
+      <w:tcPr>
+        <w:tcBorders>
+          <w:bottom w:val="single" w:sz="12" w:space="0" w:color="9CC2E5" w:themeColor="accent5" w:themeTint="99"/>
+        </w:tcBorders>
+      </w:tcPr>
+    </w:tblStylePr>
+    <w:tblStylePr w:type="lastRow">
+      <w:rPr>
+        <w:b/>
+        <w:bCs/>
+      </w:rPr>
+      <w:tblPr/>
+      <w:tcPr>
+        <w:tcBorders>
+          <w:top w:val="double" w:sz="2" w:space="0" w:color="9CC2E5" w:themeColor="accent5" w:themeTint="99"/>
+        </w:tcBorders>
+      </w:tcPr>
+    </w:tblStylePr>
+    <w:tblStylePr w:type="firstCol">
+      <w:rPr>
+        <w:b/>
+        <w:bCs/>
+      </w:rPr>
+    </w:tblStylePr>
+    <w:tblStylePr w:type="lastCol">
+      <w:rPr>
+        <w:b/>
+        <w:bCs/>
+      </w:rPr>
+    </w:tblStylePr>
+  </w:style>
 </w:styles>
 </file>
 
@@ -4995,7 +6302,7 @@
     <w:charset w:val="00"/>
     <w:family w:val="roman"/>
     <w:pitch w:val="variable"/>
-    <w:sig w:usb0="E0002EFF" w:usb1="C000785B" w:usb2="00000009" w:usb3="00000000" w:csb0="000001FF" w:csb1="00000000"/>
+    <w:sig w:usb0="E0002AFF" w:usb1="C0007843" w:usb2="00000009" w:usb3="00000000" w:csb0="000001FF" w:csb1="00000000"/>
   </w:font>
   <w:font w:name="Courier New">
     <w:panose1 w:val="02070309020205020404"/>
@@ -5016,21 +6323,21 @@
     <w:charset w:val="00"/>
     <w:family w:val="swiss"/>
     <w:pitch w:val="variable"/>
-    <w:sig w:usb0="E4002EFF" w:usb1="C000247B" w:usb2="00000009" w:usb3="00000000" w:csb0="000001FF" w:csb1="00000000"/>
+    <w:sig w:usb0="E0002AFF" w:usb1="4000ACFF" w:usb2="00000001" w:usb3="00000000" w:csb0="000001FF" w:csb1="00000000"/>
   </w:font>
   <w:font w:name="Arial">
     <w:panose1 w:val="020B0604020202020204"/>
     <w:charset w:val="00"/>
     <w:family w:val="swiss"/>
     <w:pitch w:val="variable"/>
-    <w:sig w:usb0="E0002EFF" w:usb1="C000785B" w:usb2="00000009" w:usb3="00000000" w:csb0="000001FF" w:csb1="00000000"/>
+    <w:sig w:usb0="E0002AFF" w:usb1="C0007843" w:usb2="00000009" w:usb3="00000000" w:csb0="000001FF" w:csb1="00000000"/>
   </w:font>
   <w:font w:name="Calibri Light">
     <w:panose1 w:val="020F0302020204030204"/>
     <w:charset w:val="00"/>
     <w:family w:val="swiss"/>
     <w:pitch w:val="variable"/>
-    <w:sig w:usb0="E4002EFF" w:usb1="C000247B" w:usb2="00000009" w:usb3="00000000" w:csb0="000001FF" w:csb1="00000000"/>
+    <w:sig w:usb0="A0002AEF" w:usb1="4000207B" w:usb2="00000000" w:usb3="00000000" w:csb0="000001FF" w:csb1="00000000"/>
   </w:font>
 </w:fonts>
 </file>
@@ -5051,8 +6358,10 @@
     <w:compatSetting w:name="useWord2013TrackBottomHyphenation" w:uri="http://schemas.microsoft.com/office/word" w:val="0"/>
   </w:compat>
   <w:rsids>
-    <w:rsidRoot w:val="00A318CF"/>
-    <w:rsid w:val="00A318CF"/>
+    <w:rsidRoot w:val="00872522"/>
+    <w:rsid w:val="002648EC"/>
+    <w:rsid w:val="00872522"/>
+    <w:rsid w:val="00A96521"/>
   </w:rsids>
   <m:mathPr>
     <m:mathFont m:val="Cambria Math"/>
@@ -5842,7 +7151,7 @@
 </file>
 
 <file path=customXml/itemProps2.xml><?xml version="1.0" encoding="utf-8"?>
-<ds:datastoreItem xmlns:ds="http://schemas.openxmlformats.org/officeDocument/2006/customXml" ds:itemID="{CBA1B4CF-6725-47D8-BE74-1302A5E54C30}">
+<ds:datastoreItem xmlns:ds="http://schemas.openxmlformats.org/officeDocument/2006/customXml" ds:itemID="{D2848D2E-AE1E-474C-9F1F-3B5E5CA59650}">
   <ds:schemaRefs>
     <ds:schemaRef ds:uri="http://schemas.openxmlformats.org/officeDocument/2006/bibliography"/>
   </ds:schemaRefs>

</xml_diff>

<commit_message>
commencement du club video
</commit_message>
<xml_diff>
--- a/FOAD/Merise/Exercises/Documents/courseofthehorses.docx
+++ b/FOAD/Merise/Exercises/Documents/courseofthehorses.docx
@@ -286,8 +286,6 @@
                                             </w:rPr>
                                             <w:t>Demande client</w:t>
                                           </w:r>
-                                          <w:bookmarkStart w:id="2" w:name="_GoBack"/>
-                                          <w:bookmarkEnd w:id="2"/>
                                           <w:r>
                                             <w:rPr>
                                               <w:noProof/>
@@ -1368,8 +1366,6 @@
                                       </w:rPr>
                                       <w:t>Demande client</w:t>
                                     </w:r>
-                                    <w:bookmarkStart w:id="3" w:name="_GoBack"/>
-                                    <w:bookmarkEnd w:id="3"/>
                                     <w:r>
                                       <w:rPr>
                                         <w:noProof/>
@@ -1826,8 +1822,8 @@
           <w:color w:val="8EAADB" w:themeColor="accent1" w:themeTint="99"/>
         </w:rPr>
       </w:pPr>
-      <w:bookmarkStart w:id="4" w:name="_Toc46905595"/>
-      <w:bookmarkStart w:id="5" w:name="_Toc49238468"/>
+      <w:bookmarkStart w:id="2" w:name="_Toc46905595"/>
+      <w:bookmarkStart w:id="3" w:name="_Toc49238468"/>
       <w:r>
         <w:rPr>
           <w:b/>
@@ -1839,8 +1835,8 @@
       </w:r>
       <w:bookmarkEnd w:id="1"/>
       <w:bookmarkEnd w:id="0"/>
-      <w:bookmarkEnd w:id="4"/>
-      <w:bookmarkEnd w:id="5"/>
+      <w:bookmarkEnd w:id="2"/>
+      <w:bookmarkEnd w:id="3"/>
     </w:p>
     <w:p>
       <w:pPr>
@@ -2121,7 +2117,7 @@
           <w:color w:val="8EAADB" w:themeColor="accent1" w:themeTint="99"/>
         </w:rPr>
       </w:pPr>
-      <w:bookmarkStart w:id="6" w:name="_Toc49238469"/>
+      <w:bookmarkStart w:id="4" w:name="_Toc49238469"/>
       <w:r>
         <w:rPr>
           <w:b/>
@@ -2130,7 +2126,7 @@
         </w:rPr>
         <w:t>Demande client</w:t>
       </w:r>
-      <w:bookmarkEnd w:id="6"/>
+      <w:bookmarkEnd w:id="4"/>
     </w:p>
     <w:p>
       <w:pPr>
@@ -2796,25 +2792,7 @@
           <w:sz w:val="28"/>
           <w:szCs w:val="28"/>
         </w:rPr>
-        <w:t xml:space="preserve">du parieur pour la course (couplé = somme jouée x 2, tiercé = somme jouée * 3, </w:t>
-      </w:r>
-      <w:proofErr w:type="spellStart"/>
-      <w:r>
-        <w:rPr>
-          <w:color w:val="FFFFFF" w:themeColor="background1"/>
-          <w:sz w:val="28"/>
-          <w:szCs w:val="28"/>
-        </w:rPr>
-        <w:t>etc</w:t>
-      </w:r>
-      <w:proofErr w:type="spellEnd"/>
-      <w:r>
-        <w:rPr>
-          <w:color w:val="FFFFFF" w:themeColor="background1"/>
-          <w:sz w:val="28"/>
-          <w:szCs w:val="28"/>
-        </w:rPr>
-        <w:t xml:space="preserve"> …).</w:t>
+        <w:t>du parieur pour la course (couplé = somme jouée x 2, tiercé = somme jouée * 3, etc …).</w:t>
       </w:r>
     </w:p>
     <w:p>
@@ -2906,8 +2884,8 @@
           <w:color w:val="8EAADB" w:themeColor="accent1" w:themeTint="99"/>
         </w:rPr>
       </w:pPr>
-      <w:bookmarkStart w:id="7" w:name="_Toc46905596"/>
-      <w:bookmarkStart w:id="8" w:name="_Toc49238470"/>
+      <w:bookmarkStart w:id="5" w:name="_Toc46905596"/>
+      <w:bookmarkStart w:id="6" w:name="_Toc49238470"/>
       <w:r>
         <w:rPr>
           <w:b/>
@@ -2917,8 +2895,8 @@
         <w:lastRenderedPageBreak/>
         <w:t>Les contraintes sur les données</w:t>
       </w:r>
-      <w:bookmarkEnd w:id="7"/>
-      <w:bookmarkEnd w:id="8"/>
+      <w:bookmarkEnd w:id="5"/>
+      <w:bookmarkEnd w:id="6"/>
     </w:p>
     <w:p>
       <w:pPr>
@@ -3231,9 +3209,9 @@
           <w:color w:val="8EAADB" w:themeColor="accent1" w:themeTint="99"/>
         </w:rPr>
       </w:pPr>
-      <w:bookmarkStart w:id="9" w:name="_Toc46311832"/>
-      <w:bookmarkStart w:id="10" w:name="_Toc46905597"/>
-      <w:bookmarkStart w:id="11" w:name="_Toc49238471"/>
+      <w:bookmarkStart w:id="7" w:name="_Toc46311832"/>
+      <w:bookmarkStart w:id="8" w:name="_Toc46905597"/>
+      <w:bookmarkStart w:id="9" w:name="_Toc49238471"/>
       <w:r>
         <w:rPr>
           <w:b/>
@@ -3242,9 +3220,9 @@
         </w:rPr>
         <w:t>Dictionnaire</w:t>
       </w:r>
+      <w:bookmarkEnd w:id="7"/>
+      <w:bookmarkEnd w:id="8"/>
       <w:bookmarkEnd w:id="9"/>
-      <w:bookmarkEnd w:id="10"/>
-      <w:bookmarkEnd w:id="11"/>
     </w:p>
     <w:p/>
     <w:tbl>
@@ -3331,7 +3309,6 @@
             <w:tcW w:w="2722" w:type="dxa"/>
           </w:tcPr>
           <w:p>
-            <w:proofErr w:type="spellStart"/>
             <w:r>
               <w:t>cours</w:t>
             </w:r>
@@ -3341,7 +3318,6 @@
             <w:r>
               <w:t>_name</w:t>
             </w:r>
-            <w:proofErr w:type="spellEnd"/>
           </w:p>
         </w:tc>
         <w:tc>
@@ -3391,7 +3367,6 @@
             <w:tcW w:w="2722" w:type="dxa"/>
           </w:tcPr>
           <w:p>
-            <w:proofErr w:type="spellStart"/>
             <w:r>
               <w:t>cours</w:t>
             </w:r>
@@ -3401,7 +3376,6 @@
             <w:r>
               <w:t>_date</w:t>
             </w:r>
-            <w:proofErr w:type="spellEnd"/>
           </w:p>
         </w:tc>
         <w:tc>
@@ -3451,7 +3425,6 @@
             <w:tcW w:w="2722" w:type="dxa"/>
           </w:tcPr>
           <w:p>
-            <w:proofErr w:type="spellStart"/>
             <w:r>
               <w:t>cours</w:t>
             </w:r>
@@ -3461,7 +3434,6 @@
             <w:r>
               <w:t>_gain</w:t>
             </w:r>
-            <w:proofErr w:type="spellEnd"/>
           </w:p>
         </w:tc>
         <w:tc>
@@ -3519,7 +3491,6 @@
                 <w:lang w:val="en-GB"/>
               </w:rPr>
             </w:pPr>
-            <w:proofErr w:type="spellStart"/>
             <w:r>
               <w:rPr>
                 <w:lang w:val="en-GB"/>
@@ -3544,7 +3515,6 @@
               </w:rPr>
               <w:t>x_end</w:t>
             </w:r>
-            <w:proofErr w:type="spellEnd"/>
           </w:p>
         </w:tc>
         <w:tc>
@@ -3611,7 +3581,6 @@
                 <w:lang w:val="en-GB"/>
               </w:rPr>
             </w:pPr>
-            <w:proofErr w:type="spellStart"/>
             <w:r>
               <w:rPr>
                 <w:lang w:val="en-GB"/>
@@ -3648,7 +3617,6 @@
               </w:rPr>
               <w:t>_start</w:t>
             </w:r>
-            <w:proofErr w:type="spellEnd"/>
           </w:p>
         </w:tc>
         <w:tc>
@@ -3715,7 +3683,6 @@
                 <w:lang w:val="en-GB"/>
               </w:rPr>
             </w:pPr>
-            <w:proofErr w:type="spellStart"/>
             <w:r>
               <w:rPr>
                 <w:lang w:val="en-GB"/>
@@ -3758,7 +3725,6 @@
               </w:rPr>
               <w:t>_start</w:t>
             </w:r>
-            <w:proofErr w:type="spellEnd"/>
           </w:p>
         </w:tc>
         <w:tc>
@@ -3853,7 +3819,6 @@
             <w:tcW w:w="2722" w:type="dxa"/>
           </w:tcPr>
           <w:p>
-            <w:proofErr w:type="spellStart"/>
             <w:r>
               <w:t>pari</w:t>
             </w:r>
@@ -3863,7 +3828,6 @@
             <w:r>
               <w:t>_id</w:t>
             </w:r>
-            <w:proofErr w:type="spellEnd"/>
           </w:p>
         </w:tc>
         <w:tc>
@@ -3933,7 +3897,6 @@
                 <w:lang w:val="en-GB"/>
               </w:rPr>
             </w:pPr>
-            <w:proofErr w:type="spellStart"/>
             <w:r>
               <w:t>pari</w:t>
             </w:r>
@@ -3943,7 +3906,6 @@
             <w:r>
               <w:t>_type</w:t>
             </w:r>
-            <w:proofErr w:type="spellEnd"/>
           </w:p>
         </w:tc>
         <w:tc>
@@ -3999,7 +3961,6 @@
             <w:tcW w:w="2722" w:type="dxa"/>
           </w:tcPr>
           <w:p>
-            <w:proofErr w:type="spellStart"/>
             <w:r>
               <w:t>pari</w:t>
             </w:r>
@@ -4009,7 +3970,6 @@
             <w:r>
               <w:t>_somme</w:t>
             </w:r>
-            <w:proofErr w:type="spellEnd"/>
           </w:p>
         </w:tc>
         <w:tc>
@@ -4065,7 +4025,6 @@
             <w:tcW w:w="2722" w:type="dxa"/>
           </w:tcPr>
           <w:p>
-            <w:proofErr w:type="spellStart"/>
             <w:r>
               <w:t>pari</w:t>
             </w:r>
@@ -4078,7 +4037,6 @@
             <w:r>
               <w:t>x</w:t>
             </w:r>
-            <w:proofErr w:type="spellEnd"/>
           </w:p>
         </w:tc>
         <w:tc>
@@ -4131,17 +4089,27 @@
           <w:color w:val="8EAADB" w:themeColor="accent1" w:themeTint="99"/>
         </w:rPr>
       </w:pPr>
-      <w:bookmarkStart w:id="12" w:name="_Toc46311833"/>
-      <w:bookmarkStart w:id="13" w:name="_Toc49238472"/>
+      <w:bookmarkStart w:id="10" w:name="_Toc46311833"/>
+      <w:bookmarkStart w:id="11" w:name="_Toc49238472"/>
       <w:r>
         <w:rPr>
           <w:b/>
           <w:bCs/>
           <w:color w:val="8EAADB" w:themeColor="accent1" w:themeTint="99"/>
         </w:rPr>
-        <w:t>Dépendances fonctionnelles simple/composée</w:t>
-      </w:r>
-      <w:bookmarkEnd w:id="13"/>
+        <w:t>Dépendances fonctionnelles simple</w:t>
+      </w:r>
+      <w:bookmarkStart w:id="12" w:name="_GoBack"/>
+      <w:bookmarkEnd w:id="12"/>
+      <w:r>
+        <w:rPr>
+          <w:b/>
+          <w:bCs/>
+          <w:color w:val="8EAADB" w:themeColor="accent1" w:themeTint="99"/>
+        </w:rPr>
+        <w:t>/composée</w:t>
+      </w:r>
+      <w:bookmarkEnd w:id="11"/>
     </w:p>
     <w:p>
       <w:pPr>
@@ -4159,7 +4127,6 @@
           <w:lang w:val="en-GB"/>
         </w:rPr>
       </w:pPr>
-      <w:proofErr w:type="spellStart"/>
       <w:r>
         <w:rPr>
           <w:sz w:val="22"/>
@@ -4184,7 +4151,6 @@
         </w:rPr>
         <w:t>_name</w:t>
       </w:r>
-      <w:proofErr w:type="spellEnd"/>
       <w:r>
         <w:rPr>
           <w:sz w:val="22"/>
@@ -4199,16 +4165,15 @@
           <w:szCs w:val="22"/>
           <w:lang w:val="en-GB"/>
         </w:rPr>
-        <w:t xml:space="preserve">-&gt; </w:t>
-      </w:r>
-      <w:proofErr w:type="spellStart"/>
+        <w:t>-&gt; cours</w:t>
+      </w:r>
       <w:r>
         <w:rPr>
           <w:sz w:val="22"/>
           <w:szCs w:val="22"/>
           <w:lang w:val="en-GB"/>
         </w:rPr>
-        <w:t>cours</w:t>
+        <w:t>e</w:t>
       </w:r>
       <w:r>
         <w:rPr>
@@ -4216,7 +4181,7 @@
           <w:szCs w:val="22"/>
           <w:lang w:val="en-GB"/>
         </w:rPr>
-        <w:t>e</w:t>
+        <w:t>_date</w:t>
       </w:r>
       <w:r>
         <w:rPr>
@@ -4224,25 +4189,23 @@
           <w:szCs w:val="22"/>
           <w:lang w:val="en-GB"/>
         </w:rPr>
-        <w:t>_date</w:t>
-      </w:r>
-      <w:proofErr w:type="spellEnd"/>
+        <w:t>, cours</w:t>
+      </w:r>
       <w:r>
         <w:rPr>
           <w:sz w:val="22"/>
           <w:szCs w:val="22"/>
           <w:lang w:val="en-GB"/>
         </w:rPr>
-        <w:t xml:space="preserve">, </w:t>
-      </w:r>
-      <w:proofErr w:type="spellStart"/>
+        <w:t>e</w:t>
+      </w:r>
       <w:r>
         <w:rPr>
           <w:sz w:val="22"/>
           <w:szCs w:val="22"/>
           <w:lang w:val="en-GB"/>
         </w:rPr>
-        <w:t>cours</w:t>
+        <w:t>_gain, cours</w:t>
       </w:r>
       <w:r>
         <w:rPr>
@@ -4258,25 +4221,23 @@
           <w:szCs w:val="22"/>
           <w:lang w:val="en-GB"/>
         </w:rPr>
-        <w:t>_gain</w:t>
-      </w:r>
-      <w:proofErr w:type="spellEnd"/>
+        <w:t>_</w:t>
+      </w:r>
       <w:r>
         <w:rPr>
           <w:sz w:val="22"/>
           <w:szCs w:val="22"/>
           <w:lang w:val="en-GB"/>
         </w:rPr>
-        <w:t xml:space="preserve">, </w:t>
-      </w:r>
-      <w:proofErr w:type="spellStart"/>
+        <w:t>od_chx</w:t>
+      </w:r>
       <w:r>
         <w:rPr>
           <w:sz w:val="22"/>
           <w:szCs w:val="22"/>
           <w:lang w:val="en-GB"/>
         </w:rPr>
-        <w:t>cours</w:t>
+        <w:t>_end</w:t>
       </w:r>
       <w:r>
         <w:rPr>
@@ -4284,7 +4245,7 @@
           <w:szCs w:val="22"/>
           <w:lang w:val="en-GB"/>
         </w:rPr>
-        <w:t>e</w:t>
+        <w:t>,</w:t>
       </w:r>
       <w:r>
         <w:rPr>
@@ -4292,7 +4253,7 @@
           <w:szCs w:val="22"/>
           <w:lang w:val="en-GB"/>
         </w:rPr>
-        <w:t>_</w:t>
+        <w:t xml:space="preserve"> </w:t>
       </w:r>
       <w:r>
         <w:rPr>
@@ -4300,7 +4261,7 @@
           <w:szCs w:val="22"/>
           <w:lang w:val="en-GB"/>
         </w:rPr>
-        <w:t>od_chx</w:t>
+        <w:t>cours</w:t>
       </w:r>
       <w:r>
         <w:rPr>
@@ -4308,16 +4269,15 @@
           <w:szCs w:val="22"/>
           <w:lang w:val="en-GB"/>
         </w:rPr>
-        <w:t>_end</w:t>
-      </w:r>
-      <w:proofErr w:type="spellEnd"/>
+        <w:t>e</w:t>
+      </w:r>
       <w:r>
         <w:rPr>
           <w:sz w:val="22"/>
           <w:szCs w:val="22"/>
           <w:lang w:val="en-GB"/>
         </w:rPr>
-        <w:t>,</w:t>
+        <w:t>_</w:t>
       </w:r>
       <w:r>
         <w:rPr>
@@ -4325,16 +4285,15 @@
           <w:szCs w:val="22"/>
           <w:lang w:val="en-GB"/>
         </w:rPr>
-        <w:t xml:space="preserve"> </w:t>
-      </w:r>
-      <w:proofErr w:type="spellStart"/>
+        <w:t>od_</w:t>
+      </w:r>
       <w:r>
         <w:rPr>
           <w:sz w:val="22"/>
           <w:szCs w:val="22"/>
           <w:lang w:val="en-GB"/>
         </w:rPr>
-        <w:t>cours</w:t>
+        <w:t>name</w:t>
       </w:r>
       <w:r>
         <w:rPr>
@@ -4342,7 +4301,7 @@
           <w:szCs w:val="22"/>
           <w:lang w:val="en-GB"/>
         </w:rPr>
-        <w:t>e</w:t>
+        <w:t>s</w:t>
       </w:r>
       <w:r>
         <w:rPr>
@@ -4350,7 +4309,7 @@
           <w:szCs w:val="22"/>
           <w:lang w:val="en-GB"/>
         </w:rPr>
-        <w:t>_</w:t>
+        <w:t>_ch</w:t>
       </w:r>
       <w:r>
         <w:rPr>
@@ -4358,7 +4317,7 @@
           <w:szCs w:val="22"/>
           <w:lang w:val="en-GB"/>
         </w:rPr>
-        <w:t>od_</w:t>
+        <w:t>x</w:t>
       </w:r>
       <w:r>
         <w:rPr>
@@ -4366,7 +4325,7 @@
           <w:szCs w:val="22"/>
           <w:lang w:val="en-GB"/>
         </w:rPr>
-        <w:t>name</w:t>
+        <w:t>_start</w:t>
       </w:r>
       <w:r>
         <w:rPr>
@@ -4374,7 +4333,7 @@
           <w:szCs w:val="22"/>
           <w:lang w:val="en-GB"/>
         </w:rPr>
-        <w:t>s</w:t>
+        <w:t xml:space="preserve">, </w:t>
       </w:r>
       <w:r>
         <w:rPr>
@@ -4382,7 +4341,7 @@
           <w:szCs w:val="22"/>
           <w:lang w:val="en-GB"/>
         </w:rPr>
-        <w:t>_ch</w:t>
+        <w:t>cours</w:t>
       </w:r>
       <w:r>
         <w:rPr>
@@ -4390,7 +4349,7 @@
           <w:szCs w:val="22"/>
           <w:lang w:val="en-GB"/>
         </w:rPr>
-        <w:t>x</w:t>
+        <w:t>e</w:t>
       </w:r>
       <w:r>
         <w:rPr>
@@ -4398,25 +4357,23 @@
           <w:szCs w:val="22"/>
           <w:lang w:val="en-GB"/>
         </w:rPr>
-        <w:t>_start</w:t>
-      </w:r>
-      <w:proofErr w:type="spellEnd"/>
+        <w:t>_od_chx_start</w:t>
+      </w:r>
       <w:r>
         <w:rPr>
           <w:sz w:val="22"/>
           <w:szCs w:val="22"/>
           <w:lang w:val="en-GB"/>
         </w:rPr>
-        <w:t xml:space="preserve">, </w:t>
-      </w:r>
-      <w:proofErr w:type="spellStart"/>
+        <w:t>,</w:t>
+      </w:r>
       <w:r>
         <w:rPr>
           <w:sz w:val="22"/>
           <w:szCs w:val="22"/>
           <w:lang w:val="en-GB"/>
         </w:rPr>
-        <w:t>cours</w:t>
+        <w:t xml:space="preserve"> </w:t>
       </w:r>
       <w:r>
         <w:rPr>
@@ -4424,7 +4381,7 @@
           <w:szCs w:val="22"/>
           <w:lang w:val="en-GB"/>
         </w:rPr>
-        <w:t>e</w:t>
+        <w:t>pari</w:t>
       </w:r>
       <w:r>
         <w:rPr>
@@ -4432,16 +4389,15 @@
           <w:szCs w:val="22"/>
           <w:lang w:val="en-GB"/>
         </w:rPr>
-        <w:t>_od_chx_start</w:t>
-      </w:r>
-      <w:proofErr w:type="spellEnd"/>
+        <w:t>e</w:t>
+      </w:r>
       <w:r>
         <w:rPr>
           <w:sz w:val="22"/>
           <w:szCs w:val="22"/>
           <w:lang w:val="en-GB"/>
         </w:rPr>
-        <w:t>,</w:t>
+        <w:t>_</w:t>
       </w:r>
       <w:r>
         <w:rPr>
@@ -4449,185 +4405,129 @@
           <w:szCs w:val="22"/>
           <w:lang w:val="en-GB"/>
         </w:rPr>
-        <w:t xml:space="preserve"> </w:t>
-      </w:r>
-      <w:proofErr w:type="spellStart"/>
-      <w:r>
+        <w:t>id</w:t>
+      </w:r>
+    </w:p>
+    <w:p>
+      <w:pPr>
         <w:rPr>
           <w:sz w:val="22"/>
           <w:szCs w:val="22"/>
-          <w:lang w:val="en-GB"/>
-        </w:rPr>
-        <w:t>pari</w:t>
-      </w:r>
+        </w:rPr>
+      </w:pPr>
       <w:r>
         <w:rPr>
           <w:sz w:val="22"/>
           <w:szCs w:val="22"/>
-          <w:lang w:val="en-GB"/>
-        </w:rPr>
-        <w:t>e</w:t>
+        </w:rPr>
+        <w:t>pari</w:t>
       </w:r>
       <w:r>
         <w:rPr>
           <w:sz w:val="22"/>
           <w:szCs w:val="22"/>
-          <w:lang w:val="en-GB"/>
-        </w:rPr>
-        <w:t>_</w:t>
+        </w:rPr>
+        <w:t>e</w:t>
       </w:r>
       <w:r>
         <w:rPr>
           <w:sz w:val="22"/>
           <w:szCs w:val="22"/>
-          <w:lang w:val="en-GB"/>
-        </w:rPr>
-        <w:t>id</w:t>
-      </w:r>
-      <w:proofErr w:type="spellEnd"/>
-    </w:p>
-    <w:p>
-      <w:pPr>
+        </w:rPr>
+        <w:t>_id</w:t>
+      </w:r>
+      <w:r>
         <w:rPr>
           <w:sz w:val="22"/>
           <w:szCs w:val="22"/>
         </w:rPr>
-      </w:pPr>
-      <w:proofErr w:type="spellStart"/>
+        <w:tab/>
+      </w:r>
       <w:r>
         <w:rPr>
           <w:sz w:val="22"/>
           <w:szCs w:val="22"/>
         </w:rPr>
-        <w:t>pari</w:t>
+        <w:t xml:space="preserve">-&gt; </w:t>
       </w:r>
       <w:r>
         <w:rPr>
           <w:sz w:val="22"/>
           <w:szCs w:val="22"/>
         </w:rPr>
-        <w:t>e</w:t>
+        <w:t>pari</w:t>
       </w:r>
       <w:r>
         <w:rPr>
           <w:sz w:val="22"/>
           <w:szCs w:val="22"/>
         </w:rPr>
-        <w:t>_id</w:t>
-      </w:r>
-      <w:proofErr w:type="spellEnd"/>
+        <w:t>e</w:t>
+      </w:r>
       <w:r>
         <w:rPr>
           <w:sz w:val="22"/>
           <w:szCs w:val="22"/>
         </w:rPr>
-        <w:tab/>
+        <w:t>_type</w:t>
       </w:r>
       <w:r>
         <w:rPr>
           <w:sz w:val="22"/>
           <w:szCs w:val="22"/>
         </w:rPr>
-        <w:t xml:space="preserve">-&gt; </w:t>
-      </w:r>
-      <w:proofErr w:type="spellStart"/>
+        <w:t>,</w:t>
+      </w:r>
       <w:r>
         <w:rPr>
           <w:sz w:val="22"/>
           <w:szCs w:val="22"/>
         </w:rPr>
-        <w:t>pari</w:t>
+        <w:t xml:space="preserve"> </w:t>
       </w:r>
       <w:r>
         <w:rPr>
           <w:sz w:val="22"/>
           <w:szCs w:val="22"/>
         </w:rPr>
-        <w:t>e</w:t>
+        <w:t>pari</w:t>
       </w:r>
       <w:r>
         <w:rPr>
           <w:sz w:val="22"/>
           <w:szCs w:val="22"/>
         </w:rPr>
-        <w:t>_type</w:t>
-      </w:r>
-      <w:proofErr w:type="spellEnd"/>
+        <w:t>e</w:t>
+      </w:r>
       <w:r>
         <w:rPr>
           <w:sz w:val="22"/>
           <w:szCs w:val="22"/>
         </w:rPr>
-        <w:t>,</w:t>
+        <w:t>_somme, pari</w:t>
       </w:r>
       <w:r>
         <w:rPr>
           <w:sz w:val="22"/>
           <w:szCs w:val="22"/>
         </w:rPr>
-        <w:t xml:space="preserve"> </w:t>
-      </w:r>
-      <w:proofErr w:type="spellStart"/>
+        <w:t>e</w:t>
+      </w:r>
       <w:r>
         <w:rPr>
           <w:sz w:val="22"/>
           <w:szCs w:val="22"/>
         </w:rPr>
-        <w:t>pari</w:t>
-      </w:r>
+        <w:t>_od_ch</w:t>
+      </w:r>
+      <w:bookmarkEnd w:id="10"/>
       <w:r>
         <w:rPr>
           <w:sz w:val="22"/>
           <w:szCs w:val="22"/>
         </w:rPr>
-        <w:t>e</w:t>
-      </w:r>
-      <w:r>
-        <w:rPr>
-          <w:sz w:val="22"/>
-          <w:szCs w:val="22"/>
-        </w:rPr>
-        <w:t>_somme</w:t>
-      </w:r>
-      <w:proofErr w:type="spellEnd"/>
-      <w:r>
-        <w:rPr>
-          <w:sz w:val="22"/>
-          <w:szCs w:val="22"/>
-        </w:rPr>
-        <w:t xml:space="preserve">, </w:t>
-      </w:r>
-      <w:proofErr w:type="spellStart"/>
-      <w:r>
-        <w:rPr>
-          <w:sz w:val="22"/>
-          <w:szCs w:val="22"/>
-        </w:rPr>
-        <w:t>pari</w:t>
-      </w:r>
-      <w:r>
-        <w:rPr>
-          <w:sz w:val="22"/>
-          <w:szCs w:val="22"/>
-        </w:rPr>
-        <w:t>e</w:t>
-      </w:r>
-      <w:r>
-        <w:rPr>
-          <w:sz w:val="22"/>
-          <w:szCs w:val="22"/>
-        </w:rPr>
-        <w:t>_od_ch</w:t>
-      </w:r>
-      <w:bookmarkEnd w:id="12"/>
-      <w:r>
-        <w:rPr>
-          <w:sz w:val="22"/>
-          <w:szCs w:val="22"/>
-        </w:rPr>
         <w:t>x</w:t>
       </w:r>
-      <w:proofErr w:type="spellEnd"/>
     </w:p>
     <w:p>
       <w:pPr>
@@ -4638,7 +4538,7 @@
           <w:color w:val="8EAADB" w:themeColor="accent1" w:themeTint="99"/>
         </w:rPr>
       </w:pPr>
-      <w:bookmarkStart w:id="14" w:name="_Toc49238473"/>
+      <w:bookmarkStart w:id="13" w:name="_Toc49238473"/>
       <w:r>
         <w:rPr>
           <w:b/>
@@ -4656,19 +4556,13 @@
         </w:rPr>
         <w:t xml:space="preserve"> (MLD)</w:t>
       </w:r>
-      <w:bookmarkEnd w:id="14"/>
+      <w:bookmarkEnd w:id="13"/>
     </w:p>
     <w:p/>
     <w:p>
-      <w:proofErr w:type="gramStart"/>
-      <w:r>
-        <w:t>paries</w:t>
-      </w:r>
-      <w:proofErr w:type="gramEnd"/>
-      <w:r>
-        <w:t xml:space="preserve"> (</w:t>
-      </w:r>
-      <w:proofErr w:type="spellStart"/>
+      <w:r>
+        <w:t>paries (</w:t>
+      </w:r>
       <w:r>
         <w:rPr>
           <w:b/>
@@ -4677,55 +4571,13 @@
         </w:rPr>
         <w:t>parie_id</w:t>
       </w:r>
-      <w:proofErr w:type="spellEnd"/>
       <w:r>
         <w:rPr>
           <w:b/>
           <w:bCs/>
         </w:rPr>
-        <w:t xml:space="preserve">, </w:t>
-      </w:r>
-      <w:proofErr w:type="spellStart"/>
-      <w:r>
-        <w:rPr>
-          <w:b/>
-          <w:bCs/>
-        </w:rPr>
-        <w:t>parie_type</w:t>
-      </w:r>
-      <w:proofErr w:type="spellEnd"/>
-      <w:r>
-        <w:rPr>
-          <w:b/>
-          <w:bCs/>
-        </w:rPr>
-        <w:t xml:space="preserve">, </w:t>
-      </w:r>
-      <w:proofErr w:type="spellStart"/>
-      <w:r>
-        <w:rPr>
-          <w:b/>
-          <w:bCs/>
-        </w:rPr>
-        <w:t>parie_somme</w:t>
-      </w:r>
-      <w:proofErr w:type="spellEnd"/>
-      <w:r>
-        <w:rPr>
-          <w:b/>
-          <w:bCs/>
-        </w:rPr>
-        <w:t xml:space="preserve">, </w:t>
-      </w:r>
-      <w:proofErr w:type="spellStart"/>
-      <w:r>
-        <w:rPr>
-          <w:b/>
-          <w:bCs/>
-        </w:rPr>
-        <w:t>parie_od_chx</w:t>
-      </w:r>
-      <w:proofErr w:type="spellEnd"/>
+        <w:t>, parie_type, parie_somme, parie_od_chx</w:t>
+      </w:r>
       <w:r>
         <w:t>)</w:t>
       </w:r>
@@ -4742,7 +4594,6 @@
         </w:rPr>
         <w:t>courses (</w:t>
       </w:r>
-      <w:proofErr w:type="spellStart"/>
       <w:r>
         <w:rPr>
           <w:b/>
@@ -4752,115 +4603,30 @@
         </w:rPr>
         <w:t>course_name</w:t>
       </w:r>
-      <w:proofErr w:type="spellEnd"/>
       <w:r>
         <w:rPr>
           <w:b/>
           <w:bCs/>
           <w:lang w:val="en-GB"/>
         </w:rPr>
-        <w:t xml:space="preserve">, </w:t>
-      </w:r>
-      <w:proofErr w:type="spellStart"/>
+        <w:t xml:space="preserve">, course_date, course_gain, course_od_chx_start, course_od_chx_end, </w:t>
+      </w:r>
       <w:r>
         <w:rPr>
           <w:b/>
           <w:bCs/>
           <w:lang w:val="en-GB"/>
         </w:rPr>
-        <w:t>course_date</w:t>
-      </w:r>
-      <w:proofErr w:type="spellEnd"/>
+        <w:t>course_od_names_chx_start</w:t>
+      </w:r>
       <w:r>
         <w:rPr>
           <w:b/>
           <w:bCs/>
           <w:lang w:val="en-GB"/>
         </w:rPr>
-        <w:t xml:space="preserve">, </w:t>
-      </w:r>
-      <w:proofErr w:type="spellStart"/>
-      <w:r>
-        <w:rPr>
-          <w:b/>
-          <w:bCs/>
-          <w:lang w:val="en-GB"/>
-        </w:rPr>
-        <w:t>course_gain</w:t>
-      </w:r>
-      <w:proofErr w:type="spellEnd"/>
-      <w:r>
-        <w:rPr>
-          <w:b/>
-          <w:bCs/>
-          <w:lang w:val="en-GB"/>
-        </w:rPr>
-        <w:t xml:space="preserve">, </w:t>
-      </w:r>
-      <w:proofErr w:type="spellStart"/>
-      <w:r>
-        <w:rPr>
-          <w:b/>
-          <w:bCs/>
-          <w:lang w:val="en-GB"/>
-        </w:rPr>
-        <w:t>course_od_chx_start</w:t>
-      </w:r>
-      <w:proofErr w:type="spellEnd"/>
-      <w:r>
-        <w:rPr>
-          <w:b/>
-          <w:bCs/>
-          <w:lang w:val="en-GB"/>
-        </w:rPr>
-        <w:t xml:space="preserve">, </w:t>
-      </w:r>
-      <w:proofErr w:type="spellStart"/>
-      <w:r>
-        <w:rPr>
-          <w:b/>
-          <w:bCs/>
-          <w:lang w:val="en-GB"/>
-        </w:rPr>
-        <w:t>course_od_chx_end</w:t>
-      </w:r>
-      <w:proofErr w:type="spellEnd"/>
-      <w:r>
-        <w:rPr>
-          <w:b/>
-          <w:bCs/>
-          <w:lang w:val="en-GB"/>
-        </w:rPr>
-        <w:t xml:space="preserve">, </w:t>
-      </w:r>
-      <w:proofErr w:type="spellStart"/>
-      <w:r>
-        <w:rPr>
-          <w:b/>
-          <w:bCs/>
-          <w:lang w:val="en-GB"/>
-        </w:rPr>
-        <w:t>course_od_names_chx_start</w:t>
-      </w:r>
-      <w:proofErr w:type="spellEnd"/>
-      <w:r>
-        <w:rPr>
-          <w:b/>
-          <w:bCs/>
-          <w:lang w:val="en-GB"/>
-        </w:rPr>
-        <w:t>, #</w:t>
-      </w:r>
-      <w:proofErr w:type="spellStart"/>
-      <w:r>
-        <w:rPr>
-          <w:b/>
-          <w:bCs/>
-          <w:lang w:val="en-GB"/>
-        </w:rPr>
-        <w:t>parie_id</w:t>
-      </w:r>
-      <w:proofErr w:type="spellEnd"/>
+        <w:t>, #parie_id</w:t>
+      </w:r>
       <w:r>
         <w:rPr>
           <w:lang w:val="en-GB"/>
@@ -7594,7 +7360,7 @@
 </file>
 
 <file path=customXml/itemProps2.xml><?xml version="1.0" encoding="utf-8"?>
-<ds:datastoreItem xmlns:ds="http://schemas.openxmlformats.org/officeDocument/2006/customXml" ds:itemID="{FE8DB600-AEE1-4609-ACC5-DB4AA355C58B}">
+<ds:datastoreItem xmlns:ds="http://schemas.openxmlformats.org/officeDocument/2006/customXml" ds:itemID="{EBA83C0A-CF5B-4859-97B9-3E4214F2137A}">
   <ds:schemaRefs>
     <ds:schemaRef ds:uri="http://schemas.openxmlformats.org/officeDocument/2006/bibliography"/>
   </ds:schemaRefs>

</xml_diff>

<commit_message>
commencement de rectro-concption & replacement des exos au bonne endroit
</commit_message>
<xml_diff>
--- a/FOAD/Merise/Exercises/Documents/courseofthehorses.docx
+++ b/FOAD/Merise/Exercises/Documents/courseofthehorses.docx
@@ -3,8 +3,8 @@
 <w:document xmlns:wpc="http://schemas.microsoft.com/office/word/2010/wordprocessingCanvas" xmlns:cx="http://schemas.microsoft.com/office/drawing/2014/chartex" xmlns:cx1="http://schemas.microsoft.com/office/drawing/2015/9/8/chartex" xmlns:cx2="http://schemas.microsoft.com/office/drawing/2015/10/21/chartex" xmlns:cx3="http://schemas.microsoft.com/office/drawing/2016/5/9/chartex" xmlns:cx4="http://schemas.microsoft.com/office/drawing/2016/5/10/chartex" xmlns:cx5="http://schemas.microsoft.com/office/drawing/2016/5/11/chartex" xmlns:cx6="http://schemas.microsoft.com/office/drawing/2016/5/12/chartex" xmlns:cx7="http://schemas.microsoft.com/office/drawing/2016/5/13/chartex" xmlns:cx8="http://schemas.microsoft.com/office/drawing/2016/5/14/chartex" xmlns:mc="http://schemas.openxmlformats.org/markup-compatibility/2006" xmlns:aink="http://schemas.microsoft.com/office/drawing/2016/ink" xmlns:am3d="http://schemas.microsoft.com/office/drawing/2017/model3d" xmlns:o="urn:schemas-microsoft-com:office:office" xmlns:r="http://schemas.openxmlformats.org/officeDocument/2006/relationships" xmlns:m="http://schemas.openxmlformats.org/officeDocument/2006/math" xmlns:v="urn:schemas-microsoft-com:vml" xmlns:wp14="http://schemas.microsoft.com/office/word/2010/wordprocessingDrawing" xmlns:wp="http://schemas.openxmlformats.org/drawingml/2006/wordprocessingDrawing" xmlns:w10="urn:schemas-microsoft-com:office:word" xmlns:w="http://schemas.openxmlformats.org/wordprocessingml/2006/main" xmlns:w14="http://schemas.microsoft.com/office/word/2010/wordml" xmlns:w15="http://schemas.microsoft.com/office/word/2012/wordml" xmlns:w16cid="http://schemas.microsoft.com/office/word/2016/wordml/cid" xmlns:w16se="http://schemas.microsoft.com/office/word/2015/wordml/symex" xmlns:wpg="http://schemas.microsoft.com/office/word/2010/wordprocessingGroup" xmlns:wpi="http://schemas.microsoft.com/office/word/2010/wordprocessingInk" xmlns:wne="http://schemas.microsoft.com/office/word/2006/wordml" xmlns:wps="http://schemas.microsoft.com/office/word/2010/wordprocessingShape" mc:Ignorable="w14 w15 w16se w16cid wp14">
   <w:background w:color="272727" w:themeColor="text1" w:themeTint="D8"/>
   <w:body>
-    <w:bookmarkStart w:id="0" w:name="_Toc46311831" w:displacedByCustomXml="next"/>
-    <w:bookmarkStart w:id="1" w:name="_Toc46311733" w:displacedByCustomXml="next"/>
+    <w:bookmarkStart w:id="0" w:name="_Toc46311733" w:displacedByCustomXml="next"/>
+    <w:bookmarkStart w:id="1" w:name="_Toc46311831" w:displacedByCustomXml="next"/>
     <w:sdt>
       <w:sdtPr>
         <w:id w:val="390770121"/>
@@ -162,6 +162,12 @@
                                   <w:p/>
                                   <w:sdt>
                                     <w:sdtPr>
+                                      <w:rPr>
+                                        <w:rFonts w:asciiTheme="minorHAnsi" w:eastAsiaTheme="minorEastAsia" w:hAnsiTheme="minorHAnsi" w:cstheme="minorBidi"/>
+                                        <w:color w:val="auto"/>
+                                        <w:sz w:val="21"/>
+                                        <w:szCs w:val="21"/>
+                                      </w:rPr>
                                       <w:id w:val="-1240707519"/>
                                       <w:docPartObj>
                                         <w:docPartGallery w:val="Table of Contents"/>
@@ -170,12 +176,8 @@
                                     </w:sdtPr>
                                     <w:sdtEndPr>
                                       <w:rPr>
-                                        <w:rFonts w:asciiTheme="minorHAnsi" w:eastAsiaTheme="minorEastAsia" w:hAnsiTheme="minorHAnsi" w:cstheme="minorBidi"/>
                                         <w:b/>
                                         <w:bCs/>
-                                        <w:color w:val="auto"/>
-                                        <w:sz w:val="21"/>
-                                        <w:szCs w:val="21"/>
                                       </w:rPr>
                                     </w:sdtEndPr>
                                     <w:sdtContent>
@@ -1242,6 +1244,12 @@
                             <w:p/>
                             <w:sdt>
                               <w:sdtPr>
+                                <w:rPr>
+                                  <w:rFonts w:asciiTheme="minorHAnsi" w:eastAsiaTheme="minorEastAsia" w:hAnsiTheme="minorHAnsi" w:cstheme="minorBidi"/>
+                                  <w:color w:val="auto"/>
+                                  <w:sz w:val="21"/>
+                                  <w:szCs w:val="21"/>
+                                </w:rPr>
                                 <w:id w:val="-1240707519"/>
                                 <w:docPartObj>
                                   <w:docPartGallery w:val="Table of Contents"/>
@@ -1250,12 +1258,8 @@
                               </w:sdtPr>
                               <w:sdtEndPr>
                                 <w:rPr>
-                                  <w:rFonts w:asciiTheme="minorHAnsi" w:eastAsiaTheme="minorEastAsia" w:hAnsiTheme="minorHAnsi" w:cstheme="minorBidi"/>
                                   <w:b/>
                                   <w:bCs/>
-                                  <w:color w:val="auto"/>
-                                  <w:sz w:val="21"/>
-                                  <w:szCs w:val="21"/>
                                 </w:rPr>
                               </w:sdtEndPr>
                               <w:sdtContent>
@@ -2176,7 +2180,7 @@
           <w:color w:val="000000" w:themeColor="text1"/>
           <w:sz w:val="28"/>
           <w:szCs w:val="28"/>
-          <w:highlight w:val="yellow"/>
+          <w:highlight w:val="green"/>
         </w:rPr>
         <w:t>les paris</w:t>
       </w:r>
@@ -2201,7 +2205,7 @@
           <w:color w:val="000000" w:themeColor="text1"/>
           <w:sz w:val="28"/>
           <w:szCs w:val="28"/>
-          <w:highlight w:val="yellow"/>
+          <w:highlight w:val="cyan"/>
         </w:rPr>
         <w:t>les résultats</w:t>
       </w:r>
@@ -2301,7 +2305,7 @@
           <w:color w:val="000000" w:themeColor="text1"/>
           <w:sz w:val="28"/>
           <w:szCs w:val="28"/>
-          <w:highlight w:val="yellow"/>
+          <w:highlight w:val="darkGray"/>
         </w:rPr>
         <w:t>Le nom</w:t>
       </w:r>
@@ -2326,7 +2330,7 @@
           <w:color w:val="000000" w:themeColor="text1"/>
           <w:sz w:val="28"/>
           <w:szCs w:val="28"/>
-          <w:highlight w:val="yellow"/>
+          <w:highlight w:val="darkGray"/>
         </w:rPr>
         <w:t>la date</w:t>
       </w:r>
@@ -2363,9 +2367,35 @@
           <w:color w:val="000000" w:themeColor="text1"/>
           <w:sz w:val="28"/>
           <w:szCs w:val="28"/>
-          <w:highlight w:val="yellow"/>
-        </w:rPr>
-        <w:t>Le numéro</w:t>
+          <w:highlight w:val="darkGray"/>
+        </w:rPr>
+        <w:t>Le</w:t>
+      </w:r>
+      <w:r>
+        <w:rPr>
+          <w:color w:val="000000" w:themeColor="text1"/>
+          <w:sz w:val="28"/>
+          <w:szCs w:val="28"/>
+          <w:highlight w:val="darkGray"/>
+        </w:rPr>
+        <w:t>s</w:t>
+      </w:r>
+      <w:r>
+        <w:rPr>
+          <w:color w:val="000000" w:themeColor="text1"/>
+          <w:sz w:val="28"/>
+          <w:szCs w:val="28"/>
+          <w:highlight w:val="darkGray"/>
+        </w:rPr>
+        <w:t xml:space="preserve"> numéro</w:t>
+      </w:r>
+      <w:r>
+        <w:rPr>
+          <w:color w:val="000000" w:themeColor="text1"/>
+          <w:sz w:val="28"/>
+          <w:szCs w:val="28"/>
+        </w:rPr>
+        <w:t>s</w:t>
       </w:r>
       <w:r>
         <w:rPr>
@@ -2380,23 +2410,52 @@
           <w:color w:val="000000" w:themeColor="text1"/>
           <w:sz w:val="28"/>
           <w:szCs w:val="28"/>
-          <w:highlight w:val="yellow"/>
-        </w:rPr>
-        <w:t>le nom des chevaux</w:t>
+          <w:highlight w:val="darkGray"/>
+        </w:rPr>
+        <w:t>le</w:t>
       </w:r>
       <w:r>
         <w:rPr>
           <w:color w:val="000000" w:themeColor="text1"/>
           <w:sz w:val="28"/>
           <w:szCs w:val="28"/>
-        </w:rPr>
-        <w:t xml:space="preserve"> </w:t>
+          <w:highlight w:val="darkGray"/>
+        </w:rPr>
+        <w:t>s</w:t>
+      </w:r>
+      <w:r>
+        <w:rPr>
+          <w:color w:val="000000" w:themeColor="text1"/>
+          <w:sz w:val="28"/>
+          <w:szCs w:val="28"/>
+          <w:highlight w:val="darkGray"/>
+        </w:rPr>
+        <w:t xml:space="preserve"> nom</w:t>
+      </w:r>
+      <w:r>
+        <w:rPr>
+          <w:color w:val="000000" w:themeColor="text1"/>
+          <w:sz w:val="28"/>
+          <w:szCs w:val="28"/>
+          <w:highlight w:val="darkGray"/>
+        </w:rPr>
+        <w:t>s</w:t>
+      </w:r>
+      <w:r>
+        <w:rPr>
+          <w:color w:val="000000" w:themeColor="text1"/>
+          <w:sz w:val="28"/>
+          <w:szCs w:val="28"/>
+          <w:highlight w:val="darkGray"/>
+        </w:rPr>
+        <w:t xml:space="preserve"> des chevaux </w:t>
       </w:r>
       <w:r>
         <w:rPr>
           <w:color w:val="FFFFFF" w:themeColor="background1"/>
           <w:sz w:val="28"/>
           <w:szCs w:val="28"/>
+          <w:highlight w:val="darkGray"/>
         </w:rPr>
         <w:t>partants</w:t>
       </w:r>
@@ -2414,10 +2473,9 @@
       </w:pPr>
       <w:r>
         <w:rPr>
-          <w:color w:val="000000" w:themeColor="text1"/>
-          <w:sz w:val="28"/>
-          <w:szCs w:val="28"/>
-          <w:highlight w:val="yellow"/>
+          <w:color w:val="FFFFFF" w:themeColor="background1"/>
+          <w:sz w:val="28"/>
+          <w:szCs w:val="28"/>
         </w:rPr>
         <w:t>Ses paris</w:t>
       </w:r>
@@ -2628,7 +2686,7 @@
           <w:szCs w:val="28"/>
           <w:highlight w:val="yellow"/>
         </w:rPr>
-        <w:t>somme</w:t>
+        <w:t>somme jouée</w:t>
       </w:r>
       <w:r>
         <w:rPr>
@@ -2644,7 +2702,7 @@
           <w:sz w:val="28"/>
           <w:szCs w:val="28"/>
         </w:rPr>
-        <w:t xml:space="preserve">jouée et </w:t>
+        <w:t xml:space="preserve">et </w:t>
       </w:r>
       <w:r>
         <w:rPr>
@@ -2774,15 +2832,31 @@
           <w:color w:val="000000" w:themeColor="text1"/>
           <w:sz w:val="28"/>
           <w:szCs w:val="28"/>
-          <w:highlight w:val="yellow"/>
-        </w:rPr>
-        <w:t>Le gain total</w:t>
+        </w:rPr>
+        <w:t xml:space="preserve">Le </w:t>
       </w:r>
       <w:r>
         <w:rPr>
           <w:color w:val="000000" w:themeColor="text1"/>
           <w:sz w:val="28"/>
           <w:szCs w:val="28"/>
+          <w:highlight w:val="green"/>
+        </w:rPr>
+        <w:t>gain</w:t>
+      </w:r>
+      <w:r>
+        <w:rPr>
+          <w:color w:val="000000" w:themeColor="text1"/>
+          <w:sz w:val="28"/>
+          <w:szCs w:val="28"/>
+        </w:rPr>
+        <w:t xml:space="preserve"> total</w:t>
+      </w:r>
+      <w:r>
+        <w:rPr>
+          <w:color w:val="000000" w:themeColor="text1"/>
+          <w:sz w:val="28"/>
+          <w:szCs w:val="28"/>
         </w:rPr>
         <w:t xml:space="preserve"> </w:t>
       </w:r>
@@ -2792,7 +2866,25 @@
           <w:sz w:val="28"/>
           <w:szCs w:val="28"/>
         </w:rPr>
-        <w:t>du parieur pour la course (couplé = somme jouée x 2, tiercé = somme jouée * 3, etc …).</w:t>
+        <w:t xml:space="preserve">du parieur pour la course (couplé = somme jouée x 2, tiercé = somme jouée * 3, </w:t>
+      </w:r>
+      <w:proofErr w:type="spellStart"/>
+      <w:r>
+        <w:rPr>
+          <w:color w:val="FFFFFF" w:themeColor="background1"/>
+          <w:sz w:val="28"/>
+          <w:szCs w:val="28"/>
+        </w:rPr>
+        <w:t>etc</w:t>
+      </w:r>
+      <w:proofErr w:type="spellEnd"/>
+      <w:r>
+        <w:rPr>
+          <w:color w:val="FFFFFF" w:themeColor="background1"/>
+          <w:sz w:val="28"/>
+          <w:szCs w:val="28"/>
+        </w:rPr>
+        <w:t xml:space="preserve"> …).</w:t>
       </w:r>
     </w:p>
     <w:p>
@@ -3309,6 +3401,7 @@
             <w:tcW w:w="2722" w:type="dxa"/>
           </w:tcPr>
           <w:p>
+            <w:proofErr w:type="spellStart"/>
             <w:r>
               <w:t>cours</w:t>
             </w:r>
@@ -3318,6 +3411,7 @@
             <w:r>
               <w:t>_name</w:t>
             </w:r>
+            <w:proofErr w:type="spellEnd"/>
           </w:p>
         </w:tc>
         <w:tc>
@@ -3367,6 +3461,7 @@
             <w:tcW w:w="2722" w:type="dxa"/>
           </w:tcPr>
           <w:p>
+            <w:proofErr w:type="spellStart"/>
             <w:r>
               <w:t>cours</w:t>
             </w:r>
@@ -3376,6 +3471,7 @@
             <w:r>
               <w:t>_date</w:t>
             </w:r>
+            <w:proofErr w:type="spellEnd"/>
           </w:p>
         </w:tc>
         <w:tc>
@@ -3425,6 +3521,7 @@
             <w:tcW w:w="2722" w:type="dxa"/>
           </w:tcPr>
           <w:p>
+            <w:proofErr w:type="spellStart"/>
             <w:r>
               <w:t>cours</w:t>
             </w:r>
@@ -3434,6 +3531,7 @@
             <w:r>
               <w:t>_gain</w:t>
             </w:r>
+            <w:proofErr w:type="spellEnd"/>
           </w:p>
         </w:tc>
         <w:tc>
@@ -3491,6 +3589,7 @@
                 <w:lang w:val="en-GB"/>
               </w:rPr>
             </w:pPr>
+            <w:proofErr w:type="spellStart"/>
             <w:r>
               <w:rPr>
                 <w:lang w:val="en-GB"/>
@@ -3515,6 +3614,7 @@
               </w:rPr>
               <w:t>x_end</w:t>
             </w:r>
+            <w:proofErr w:type="spellEnd"/>
           </w:p>
         </w:tc>
         <w:tc>
@@ -3565,6 +3665,394 @@
             </w:pPr>
             <w:r>
               <w:t>Obligatoire</w:t>
+            </w:r>
+          </w:p>
+        </w:tc>
+      </w:tr>
+      <w:tr>
+        <w:tc>
+          <w:tcPr>
+            <w:cnfStyle w:val="001000000000" w:firstRow="0" w:lastRow="0" w:firstColumn="1" w:lastColumn="0" w:oddVBand="0" w:evenVBand="0" w:oddHBand="0" w:evenHBand="0" w:firstRowFirstColumn="0" w:firstRowLastColumn="0" w:lastRowFirstColumn="0" w:lastRowLastColumn="0"/>
+            <w:tcW w:w="2722" w:type="dxa"/>
+            <w:shd w:val="clear" w:color="auto" w:fill="595959" w:themeFill="text1" w:themeFillTint="A6"/>
+          </w:tcPr>
+          <w:p>
+            <w:pPr>
+              <w:rPr>
+                <w:color w:val="FFFFFF" w:themeColor="background1"/>
+                <w:lang w:val="en-GB"/>
+              </w:rPr>
+            </w:pPr>
+            <w:proofErr w:type="spellStart"/>
+            <w:r>
+              <w:rPr>
+                <w:color w:val="FFFFFF" w:themeColor="background1"/>
+                <w:lang w:val="en-GB"/>
+              </w:rPr>
+              <w:t>cours</w:t>
+            </w:r>
+            <w:r>
+              <w:rPr>
+                <w:color w:val="FFFFFF" w:themeColor="background1"/>
+                <w:lang w:val="en-GB"/>
+              </w:rPr>
+              <w:t>e</w:t>
+            </w:r>
+            <w:r>
+              <w:rPr>
+                <w:color w:val="FFFFFF" w:themeColor="background1"/>
+                <w:lang w:val="en-GB"/>
+              </w:rPr>
+              <w:t>_</w:t>
+            </w:r>
+            <w:r>
+              <w:rPr>
+                <w:color w:val="FFFFFF" w:themeColor="background1"/>
+                <w:lang w:val="en-GB"/>
+              </w:rPr>
+              <w:t>od_</w:t>
+            </w:r>
+            <w:r>
+              <w:rPr>
+                <w:color w:val="FFFFFF" w:themeColor="background1"/>
+                <w:lang w:val="en-GB"/>
+              </w:rPr>
+              <w:t>names_chx</w:t>
+            </w:r>
+            <w:r>
+              <w:rPr>
+                <w:color w:val="FFFFFF" w:themeColor="background1"/>
+                <w:lang w:val="en-GB"/>
+              </w:rPr>
+              <w:t>_start</w:t>
+            </w:r>
+            <w:proofErr w:type="spellEnd"/>
+          </w:p>
+        </w:tc>
+        <w:tc>
+          <w:tcPr>
+            <w:tcW w:w="2153" w:type="dxa"/>
+            <w:shd w:val="clear" w:color="auto" w:fill="595959" w:themeFill="text1" w:themeFillTint="A6"/>
+          </w:tcPr>
+          <w:p>
+            <w:pPr>
+              <w:cnfStyle w:val="000000000000" w:firstRow="0" w:lastRow="0" w:firstColumn="0" w:lastColumn="0" w:oddVBand="0" w:evenVBand="0" w:oddHBand="0" w:evenHBand="0" w:firstRowFirstColumn="0" w:firstRowLastColumn="0" w:lastRowFirstColumn="0" w:lastRowLastColumn="0"/>
+              <w:rPr>
+                <w:color w:val="FFFFFF" w:themeColor="background1"/>
+              </w:rPr>
+            </w:pPr>
+            <w:r>
+              <w:rPr>
+                <w:color w:val="FFFFFF" w:themeColor="background1"/>
+              </w:rPr>
+              <w:t>Les noms des chevaux sur le départ</w:t>
+            </w:r>
+          </w:p>
+        </w:tc>
+        <w:tc>
+          <w:tcPr>
+            <w:tcW w:w="2077" w:type="dxa"/>
+            <w:shd w:val="clear" w:color="auto" w:fill="595959" w:themeFill="text1" w:themeFillTint="A6"/>
+          </w:tcPr>
+          <w:p>
+            <w:pPr>
+              <w:cnfStyle w:val="000000000000" w:firstRow="0" w:lastRow="0" w:firstColumn="0" w:lastColumn="0" w:oddVBand="0" w:evenVBand="0" w:oddHBand="0" w:evenHBand="0" w:firstRowFirstColumn="0" w:firstRowLastColumn="0" w:lastRowFirstColumn="0" w:lastRowLastColumn="0"/>
+              <w:rPr>
+                <w:color w:val="FFFFFF" w:themeColor="background1"/>
+                <w:lang w:val="en-GB"/>
+              </w:rPr>
+            </w:pPr>
+            <w:r>
+              <w:rPr>
+                <w:color w:val="FFFFFF" w:themeColor="background1"/>
+              </w:rPr>
+              <w:t>AN (</w:t>
+            </w:r>
+            <w:r>
+              <w:rPr>
+                <w:color w:val="FFFFFF" w:themeColor="background1"/>
+              </w:rPr>
+              <w:t>255</w:t>
+            </w:r>
+            <w:r>
+              <w:rPr>
+                <w:color w:val="FFFFFF" w:themeColor="background1"/>
+              </w:rPr>
+              <w:t>)</w:t>
+            </w:r>
+          </w:p>
+        </w:tc>
+        <w:tc>
+          <w:tcPr>
+            <w:tcW w:w="2110" w:type="dxa"/>
+            <w:shd w:val="clear" w:color="auto" w:fill="595959" w:themeFill="text1" w:themeFillTint="A6"/>
+          </w:tcPr>
+          <w:p>
+            <w:pPr>
+              <w:cnfStyle w:val="000000000000" w:firstRow="0" w:lastRow="0" w:firstColumn="0" w:lastColumn="0" w:oddVBand="0" w:evenVBand="0" w:oddHBand="0" w:evenHBand="0" w:firstRowFirstColumn="0" w:firstRowLastColumn="0" w:lastRowFirstColumn="0" w:lastRowLastColumn="0"/>
+              <w:rPr>
+                <w:color w:val="FFFFFF" w:themeColor="background1"/>
+                <w:lang w:val="en-GB"/>
+              </w:rPr>
+            </w:pPr>
+            <w:r>
+              <w:rPr>
+                <w:color w:val="FFFFFF" w:themeColor="background1"/>
+              </w:rPr>
+              <w:t>Obligatoire</w:t>
+            </w:r>
+          </w:p>
+        </w:tc>
+      </w:tr>
+      <w:tr>
+        <w:tc>
+          <w:tcPr>
+            <w:cnfStyle w:val="001000000000" w:firstRow="0" w:lastRow="0" w:firstColumn="1" w:lastColumn="0" w:oddVBand="0" w:evenVBand="0" w:oddHBand="0" w:evenHBand="0" w:firstRowFirstColumn="0" w:firstRowLastColumn="0" w:lastRowFirstColumn="0" w:lastRowLastColumn="0"/>
+            <w:tcW w:w="2722" w:type="dxa"/>
+            <w:shd w:val="clear" w:color="auto" w:fill="595959" w:themeFill="text1" w:themeFillTint="A6"/>
+          </w:tcPr>
+          <w:p>
+            <w:pPr>
+              <w:rPr>
+                <w:color w:val="FFFFFF" w:themeColor="background1"/>
+                <w:lang w:val="en-GB"/>
+              </w:rPr>
+            </w:pPr>
+            <w:proofErr w:type="spellStart"/>
+            <w:r>
+              <w:rPr>
+                <w:color w:val="FFFFFF" w:themeColor="background1"/>
+                <w:lang w:val="en-GB"/>
+              </w:rPr>
+              <w:t>cours</w:t>
+            </w:r>
+            <w:r>
+              <w:rPr>
+                <w:color w:val="FFFFFF" w:themeColor="background1"/>
+                <w:lang w:val="en-GB"/>
+              </w:rPr>
+              <w:t>e</w:t>
+            </w:r>
+            <w:r>
+              <w:rPr>
+                <w:color w:val="FFFFFF" w:themeColor="background1"/>
+                <w:lang w:val="en-GB"/>
+              </w:rPr>
+              <w:t>_</w:t>
+            </w:r>
+            <w:r>
+              <w:rPr>
+                <w:color w:val="FFFFFF" w:themeColor="background1"/>
+                <w:lang w:val="en-GB"/>
+              </w:rPr>
+              <w:t>od</w:t>
+            </w:r>
+            <w:r>
+              <w:rPr>
+                <w:color w:val="FFFFFF" w:themeColor="background1"/>
+                <w:lang w:val="en-GB"/>
+              </w:rPr>
+              <w:t>_chx</w:t>
+            </w:r>
+            <w:r>
+              <w:rPr>
+                <w:color w:val="FFFFFF" w:themeColor="background1"/>
+                <w:lang w:val="en-GB"/>
+              </w:rPr>
+              <w:t>_start</w:t>
+            </w:r>
+            <w:proofErr w:type="spellEnd"/>
+          </w:p>
+        </w:tc>
+        <w:tc>
+          <w:tcPr>
+            <w:tcW w:w="2153" w:type="dxa"/>
+            <w:shd w:val="clear" w:color="auto" w:fill="595959" w:themeFill="text1" w:themeFillTint="A6"/>
+          </w:tcPr>
+          <w:p>
+            <w:pPr>
+              <w:cnfStyle w:val="000000000000" w:firstRow="0" w:lastRow="0" w:firstColumn="0" w:lastColumn="0" w:oddVBand="0" w:evenVBand="0" w:oddHBand="0" w:evenHBand="0" w:firstRowFirstColumn="0" w:firstRowLastColumn="0" w:lastRowFirstColumn="0" w:lastRowLastColumn="0"/>
+              <w:rPr>
+                <w:color w:val="FFFFFF" w:themeColor="background1"/>
+              </w:rPr>
+            </w:pPr>
+            <w:r>
+              <w:rPr>
+                <w:color w:val="FFFFFF" w:themeColor="background1"/>
+              </w:rPr>
+              <w:t>Les n</w:t>
+            </w:r>
+            <w:r>
+              <w:rPr>
+                <w:color w:val="FFFFFF" w:themeColor="background1"/>
+              </w:rPr>
+              <w:t>uméro</w:t>
+            </w:r>
+            <w:r>
+              <w:rPr>
+                <w:color w:val="FFFFFF" w:themeColor="background1"/>
+              </w:rPr>
+              <w:t>s</w:t>
+            </w:r>
+            <w:r>
+              <w:rPr>
+                <w:color w:val="FFFFFF" w:themeColor="background1"/>
+              </w:rPr>
+              <w:t xml:space="preserve"> attitré</w:t>
+            </w:r>
+            <w:r>
+              <w:rPr>
+                <w:color w:val="FFFFFF" w:themeColor="background1"/>
+              </w:rPr>
+              <w:t>s dans l'ordre du départ</w:t>
+            </w:r>
+          </w:p>
+        </w:tc>
+        <w:tc>
+          <w:tcPr>
+            <w:tcW w:w="2077" w:type="dxa"/>
+            <w:shd w:val="clear" w:color="auto" w:fill="595959" w:themeFill="text1" w:themeFillTint="A6"/>
+          </w:tcPr>
+          <w:p>
+            <w:pPr>
+              <w:cnfStyle w:val="000000000000" w:firstRow="0" w:lastRow="0" w:firstColumn="0" w:lastColumn="0" w:oddVBand="0" w:evenVBand="0" w:oddHBand="0" w:evenHBand="0" w:firstRowFirstColumn="0" w:firstRowLastColumn="0" w:lastRowFirstColumn="0" w:lastRowLastColumn="0"/>
+              <w:rPr>
+                <w:color w:val="FFFFFF" w:themeColor="background1"/>
+                <w:lang w:val="en-GB"/>
+              </w:rPr>
+            </w:pPr>
+            <w:r>
+              <w:rPr>
+                <w:color w:val="FFFFFF" w:themeColor="background1"/>
+                <w:lang w:val="en-GB"/>
+              </w:rPr>
+              <w:t>A</w:t>
+            </w:r>
+            <w:r>
+              <w:rPr>
+                <w:color w:val="FFFFFF" w:themeColor="background1"/>
+                <w:lang w:val="en-GB"/>
+              </w:rPr>
+              <w:t>N (</w:t>
+            </w:r>
+            <w:r>
+              <w:rPr>
+                <w:color w:val="FFFFFF" w:themeColor="background1"/>
+                <w:lang w:val="en-GB"/>
+              </w:rPr>
+              <w:t>3</w:t>
+            </w:r>
+            <w:r>
+              <w:rPr>
+                <w:color w:val="FFFFFF" w:themeColor="background1"/>
+                <w:lang w:val="en-GB"/>
+              </w:rPr>
+              <w:t>8</w:t>
+            </w:r>
+            <w:r>
+              <w:rPr>
+                <w:color w:val="FFFFFF" w:themeColor="background1"/>
+                <w:lang w:val="en-GB"/>
+              </w:rPr>
+              <w:t>)</w:t>
+            </w:r>
+          </w:p>
+        </w:tc>
+        <w:tc>
+          <w:tcPr>
+            <w:tcW w:w="2110" w:type="dxa"/>
+            <w:shd w:val="clear" w:color="auto" w:fill="595959" w:themeFill="text1" w:themeFillTint="A6"/>
+          </w:tcPr>
+          <w:p>
+            <w:pPr>
+              <w:cnfStyle w:val="000000000000" w:firstRow="0" w:lastRow="0" w:firstColumn="0" w:lastColumn="0" w:oddVBand="0" w:evenVBand="0" w:oddHBand="0" w:evenHBand="0" w:firstRowFirstColumn="0" w:firstRowLastColumn="0" w:lastRowFirstColumn="0" w:lastRowLastColumn="0"/>
+              <w:rPr>
+                <w:color w:val="FFFFFF" w:themeColor="background1"/>
+                <w:lang w:val="en-GB"/>
+              </w:rPr>
+            </w:pPr>
+            <w:r>
+              <w:rPr>
+                <w:color w:val="FFFFFF" w:themeColor="background1"/>
+              </w:rPr>
+              <w:t>obligatoire</w:t>
+            </w:r>
+          </w:p>
+        </w:tc>
+        <w:bookmarkStart w:id="10" w:name="_GoBack"/>
+        <w:bookmarkEnd w:id="10"/>
+      </w:tr>
+      <w:tr>
+        <w:tc>
+          <w:tcPr>
+            <w:cnfStyle w:val="001000000000" w:firstRow="0" w:lastRow="0" w:firstColumn="1" w:lastColumn="0" w:oddVBand="0" w:evenVBand="0" w:oddHBand="0" w:evenHBand="0" w:firstRowFirstColumn="0" w:firstRowLastColumn="0" w:lastRowFirstColumn="0" w:lastRowLastColumn="0"/>
+            <w:tcW w:w="2722" w:type="dxa"/>
+          </w:tcPr>
+          <w:p>
+            <w:proofErr w:type="spellStart"/>
+            <w:r>
+              <w:t>pari</w:t>
+            </w:r>
+            <w:r>
+              <w:t>e</w:t>
+            </w:r>
+            <w:r>
+              <w:t>_id</w:t>
+            </w:r>
+            <w:proofErr w:type="spellEnd"/>
+          </w:p>
+        </w:tc>
+        <w:tc>
+          <w:tcPr>
+            <w:tcW w:w="2153" w:type="dxa"/>
+          </w:tcPr>
+          <w:p>
+            <w:pPr>
+              <w:cnfStyle w:val="000000000000" w:firstRow="0" w:lastRow="0" w:firstColumn="0" w:lastColumn="0" w:oddVBand="0" w:evenVBand="0" w:oddHBand="0" w:evenHBand="0" w:firstRowFirstColumn="0" w:firstRowLastColumn="0" w:lastRowFirstColumn="0" w:lastRowLastColumn="0"/>
+            </w:pPr>
+            <w:r>
+              <w:t>identifiant du parie</w:t>
+            </w:r>
+          </w:p>
+        </w:tc>
+        <w:tc>
+          <w:tcPr>
+            <w:tcW w:w="2077" w:type="dxa"/>
+          </w:tcPr>
+          <w:p>
+            <w:pPr>
+              <w:cnfStyle w:val="000000000000" w:firstRow="0" w:lastRow="0" w:firstColumn="0" w:lastColumn="0" w:oddVBand="0" w:evenVBand="0" w:oddHBand="0" w:evenHBand="0" w:firstRowFirstColumn="0" w:firstRowLastColumn="0" w:lastRowFirstColumn="0" w:lastRowLastColumn="0"/>
+            </w:pPr>
+            <w:r>
+              <w:t>N</w:t>
+            </w:r>
+            <w:r>
+              <w:t xml:space="preserve"> </w:t>
+            </w:r>
+            <w:r>
+              <w:t>(11)</w:t>
+            </w:r>
+          </w:p>
+        </w:tc>
+        <w:tc>
+          <w:tcPr>
+            <w:tcW w:w="2110" w:type="dxa"/>
+          </w:tcPr>
+          <w:p>
+            <w:pPr>
+              <w:cnfStyle w:val="000000000000" w:firstRow="0" w:lastRow="0" w:firstColumn="0" w:lastColumn="0" w:oddVBand="0" w:evenVBand="0" w:oddHBand="0" w:evenHBand="0" w:firstRowFirstColumn="0" w:firstRowLastColumn="0" w:lastRowFirstColumn="0" w:lastRowLastColumn="0"/>
+            </w:pPr>
+            <w:r>
+              <w:t>I</w:t>
+            </w:r>
+            <w:r>
+              <w:t>dentifiant</w:t>
+            </w:r>
+            <w:r>
+              <w:t xml:space="preserve">, </w:t>
+            </w:r>
+            <w:r>
+              <w:t>auto-incrémenté</w:t>
             </w:r>
           </w:p>
         </w:tc>
@@ -3581,42 +4069,17 @@
                 <w:lang w:val="en-GB"/>
               </w:rPr>
             </w:pPr>
-            <w:r>
-              <w:rPr>
-                <w:lang w:val="en-GB"/>
-              </w:rPr>
-              <w:t>cours</w:t>
-            </w:r>
-            <w:r>
-              <w:rPr>
-                <w:lang w:val="en-GB"/>
-              </w:rPr>
+            <w:proofErr w:type="spellStart"/>
+            <w:r>
+              <w:t>pari</w:t>
+            </w:r>
+            <w:r>
               <w:t>e</w:t>
             </w:r>
             <w:r>
-              <w:rPr>
-                <w:lang w:val="en-GB"/>
-              </w:rPr>
-              <w:t>_</w:t>
-            </w:r>
-            <w:r>
-              <w:rPr>
-                <w:lang w:val="en-GB"/>
-              </w:rPr>
-              <w:t>od_</w:t>
-            </w:r>
-            <w:r>
-              <w:rPr>
-                <w:lang w:val="en-GB"/>
-              </w:rPr>
-              <w:t>names_chx</w:t>
-            </w:r>
-            <w:r>
-              <w:rPr>
-                <w:lang w:val="en-GB"/>
-              </w:rPr>
-              <w:t>_start</w:t>
-            </w:r>
+              <w:t>_type</w:t>
+            </w:r>
+            <w:proofErr w:type="spellEnd"/>
           </w:p>
         </w:tc>
         <w:tc>
@@ -3628,7 +4091,13 @@
               <w:cnfStyle w:val="000000000000" w:firstRow="0" w:lastRow="0" w:firstColumn="0" w:lastColumn="0" w:oddVBand="0" w:evenVBand="0" w:oddHBand="0" w:evenHBand="0" w:firstRowFirstColumn="0" w:firstRowLastColumn="0" w:lastRowFirstColumn="0" w:lastRowLastColumn="0"/>
             </w:pPr>
             <w:r>
-              <w:t>Les noms des chevaux sur le départ</w:t>
+              <w:t>Le type du parie (</w:t>
+            </w:r>
+            <w:r>
+              <w:t>couplé, tiercé, quarté,</w:t>
+            </w:r>
+            <w:r>
+              <w:t xml:space="preserve"> …)</w:t>
             </w:r>
           </w:p>
         </w:tc>
@@ -3639,18 +4108,9 @@
           <w:p>
             <w:pPr>
               <w:cnfStyle w:val="000000000000" w:firstRow="0" w:lastRow="0" w:firstColumn="0" w:lastColumn="0" w:oddVBand="0" w:evenVBand="0" w:oddHBand="0" w:evenHBand="0" w:firstRowFirstColumn="0" w:firstRowLastColumn="0" w:lastRowFirstColumn="0" w:lastRowLastColumn="0"/>
-              <w:rPr>
-                <w:lang w:val="en-GB"/>
-              </w:rPr>
             </w:pPr>
             <w:r>
-              <w:t>AN (</w:t>
-            </w:r>
-            <w:r>
-              <w:t>255</w:t>
-            </w:r>
-            <w:r>
-              <w:t>)</w:t>
+              <w:t>A (8)</w:t>
             </w:r>
           </w:p>
         </w:tc>
@@ -3661,12 +4121,9 @@
           <w:p>
             <w:pPr>
               <w:cnfStyle w:val="000000000000" w:firstRow="0" w:lastRow="0" w:firstColumn="0" w:lastColumn="0" w:oddVBand="0" w:evenVBand="0" w:oddHBand="0" w:evenHBand="0" w:firstRowFirstColumn="0" w:firstRowLastColumn="0" w:lastRowFirstColumn="0" w:lastRowLastColumn="0"/>
-              <w:rPr>
-                <w:lang w:val="en-GB"/>
-              </w:rPr>
             </w:pPr>
             <w:r>
-              <w:t>Obligatoire</w:t>
+              <w:t>obligatoire</w:t>
             </w:r>
           </w:p>
         </w:tc>
@@ -3678,53 +4135,17 @@
             <w:tcW w:w="2722" w:type="dxa"/>
           </w:tcPr>
           <w:p>
-            <w:pPr>
-              <w:rPr>
-                <w:lang w:val="en-GB"/>
-              </w:rPr>
-            </w:pPr>
-            <w:r>
-              <w:rPr>
-                <w:lang w:val="en-GB"/>
-              </w:rPr>
-              <w:t>cours</w:t>
-            </w:r>
-            <w:r>
-              <w:rPr>
-                <w:lang w:val="en-GB"/>
-              </w:rPr>
+            <w:proofErr w:type="spellStart"/>
+            <w:r>
+              <w:t>pari</w:t>
+            </w:r>
+            <w:r>
               <w:t>e</w:t>
             </w:r>
             <w:r>
-              <w:rPr>
-                <w:lang w:val="en-GB"/>
-              </w:rPr>
-              <w:t>_</w:t>
-            </w:r>
-            <w:r>
-              <w:rPr>
-                <w:lang w:val="en-GB"/>
-              </w:rPr>
-              <w:t>od</w:t>
-            </w:r>
-            <w:r>
-              <w:rPr>
-                <w:lang w:val="en-GB"/>
-              </w:rPr>
-              <w:t>_ch</w:t>
-            </w:r>
-            <w:r>
-              <w:rPr>
-                <w:lang w:val="en-GB"/>
-              </w:rPr>
-              <w:t>x</w:t>
-            </w:r>
-            <w:r>
-              <w:rPr>
-                <w:lang w:val="en-GB"/>
-              </w:rPr>
-              <w:t>_start</w:t>
-            </w:r>
+              <w:t>_somme</w:t>
+            </w:r>
+            <w:proofErr w:type="spellEnd"/>
           </w:p>
         </w:tc>
         <w:tc>
@@ -3736,19 +4157,7 @@
               <w:cnfStyle w:val="000000000000" w:firstRow="0" w:lastRow="0" w:firstColumn="0" w:lastColumn="0" w:oddVBand="0" w:evenVBand="0" w:oddHBand="0" w:evenHBand="0" w:firstRowFirstColumn="0" w:firstRowLastColumn="0" w:lastRowFirstColumn="0" w:lastRowLastColumn="0"/>
             </w:pPr>
             <w:r>
-              <w:t>Les n</w:t>
-            </w:r>
-            <w:r>
-              <w:t>uméro</w:t>
-            </w:r>
-            <w:r>
-              <w:t>s</w:t>
-            </w:r>
-            <w:r>
-              <w:t xml:space="preserve"> attitré</w:t>
-            </w:r>
-            <w:r>
-              <w:t>s dans l'ordre du départ</w:t>
+              <w:t>La somme jouée lors du parie</w:t>
             </w:r>
           </w:p>
         </w:tc>
@@ -3759,38 +4168,14 @@
           <w:p>
             <w:pPr>
               <w:cnfStyle w:val="000000000000" w:firstRow="0" w:lastRow="0" w:firstColumn="0" w:lastColumn="0" w:oddVBand="0" w:evenVBand="0" w:oddHBand="0" w:evenHBand="0" w:firstRowFirstColumn="0" w:firstRowLastColumn="0" w:lastRowFirstColumn="0" w:lastRowLastColumn="0"/>
-              <w:rPr>
-                <w:lang w:val="en-GB"/>
-              </w:rPr>
             </w:pPr>
             <w:r>
-              <w:rPr>
-                <w:lang w:val="en-GB"/>
-              </w:rPr>
-              <w:t>A</w:t>
-            </w:r>
-            <w:r>
-              <w:rPr>
-                <w:lang w:val="en-GB"/>
-              </w:rPr>
               <w:t>N (</w:t>
             </w:r>
             <w:r>
-              <w:rPr>
-                <w:lang w:val="en-GB"/>
-              </w:rPr>
-              <w:t>3</w:t>
-            </w:r>
-            <w:r>
-              <w:rPr>
-                <w:lang w:val="en-GB"/>
-              </w:rPr>
-              <w:t>8</w:t>
-            </w:r>
-            <w:r>
-              <w:rPr>
-                <w:lang w:val="en-GB"/>
-              </w:rPr>
+              <w:t>5</w:t>
+            </w:r>
+            <w:r>
               <w:t>)</w:t>
             </w:r>
           </w:p>
@@ -3802,12 +4187,9 @@
           <w:p>
             <w:pPr>
               <w:cnfStyle w:val="000000000000" w:firstRow="0" w:lastRow="0" w:firstColumn="0" w:lastColumn="0" w:oddVBand="0" w:evenVBand="0" w:oddHBand="0" w:evenHBand="0" w:firstRowFirstColumn="0" w:firstRowLastColumn="0" w:lastRowFirstColumn="0" w:lastRowLastColumn="0"/>
-              <w:rPr>
-                <w:lang w:val="en-GB"/>
-              </w:rPr>
             </w:pPr>
             <w:r>
-              <w:t>obligatoire</w:t>
+              <w:t>Obligatoire</w:t>
             </w:r>
           </w:p>
         </w:tc>
@@ -3819,6 +4201,7 @@
             <w:tcW w:w="2722" w:type="dxa"/>
           </w:tcPr>
           <w:p>
+            <w:proofErr w:type="spellStart"/>
             <w:r>
               <w:t>pari</w:t>
             </w:r>
@@ -3826,8 +4209,12 @@
               <w:t>e</w:t>
             </w:r>
             <w:r>
-              <w:t>_id</w:t>
-            </w:r>
+              <w:t>_od_ch</w:t>
+            </w:r>
+            <w:r>
+              <w:t>x</w:t>
+            </w:r>
+            <w:proofErr w:type="spellEnd"/>
           </w:p>
         </w:tc>
         <w:tc>
@@ -3839,7 +4226,7 @@
               <w:cnfStyle w:val="000000000000" w:firstRow="0" w:lastRow="0" w:firstColumn="0" w:lastColumn="0" w:oddVBand="0" w:evenVBand="0" w:oddHBand="0" w:evenHBand="0" w:firstRowFirstColumn="0" w:firstRowLastColumn="0" w:lastRowFirstColumn="0" w:lastRowLastColumn="0"/>
             </w:pPr>
             <w:r>
-              <w:t>identifiant du parie</w:t>
+              <w:t>L'ordre des chevaux sur le parie</w:t>
             </w:r>
           </w:p>
         </w:tc>
@@ -3852,13 +4239,7 @@
               <w:cnfStyle w:val="000000000000" w:firstRow="0" w:lastRow="0" w:firstColumn="0" w:lastColumn="0" w:oddVBand="0" w:evenVBand="0" w:oddHBand="0" w:evenHBand="0" w:firstRowFirstColumn="0" w:firstRowLastColumn="0" w:lastRowFirstColumn="0" w:lastRowLastColumn="0"/>
             </w:pPr>
             <w:r>
-              <w:t>N</w:t>
-            </w:r>
-            <w:r>
-              <w:t xml:space="preserve"> </w:t>
-            </w:r>
-            <w:r>
-              <w:t>(11)</w:t>
+              <w:t>AN (38)</w:t>
             </w:r>
           </w:p>
         </w:tc>
@@ -3871,209 +4252,6 @@
               <w:cnfStyle w:val="000000000000" w:firstRow="0" w:lastRow="0" w:firstColumn="0" w:lastColumn="0" w:oddVBand="0" w:evenVBand="0" w:oddHBand="0" w:evenHBand="0" w:firstRowFirstColumn="0" w:firstRowLastColumn="0" w:lastRowFirstColumn="0" w:lastRowLastColumn="0"/>
             </w:pPr>
             <w:r>
-              <w:t>I</w:t>
-            </w:r>
-            <w:r>
-              <w:t>dentifiant</w:t>
-            </w:r>
-            <w:r>
-              <w:t xml:space="preserve">, </w:t>
-            </w:r>
-            <w:r>
-              <w:t>auto-incrémenté</w:t>
-            </w:r>
-          </w:p>
-        </w:tc>
-      </w:tr>
-      <w:tr>
-        <w:tc>
-          <w:tcPr>
-            <w:cnfStyle w:val="001000000000" w:firstRow="0" w:lastRow="0" w:firstColumn="1" w:lastColumn="0" w:oddVBand="0" w:evenVBand="0" w:oddHBand="0" w:evenHBand="0" w:firstRowFirstColumn="0" w:firstRowLastColumn="0" w:lastRowFirstColumn="0" w:lastRowLastColumn="0"/>
-            <w:tcW w:w="2722" w:type="dxa"/>
-          </w:tcPr>
-          <w:p>
-            <w:pPr>
-              <w:rPr>
-                <w:lang w:val="en-GB"/>
-              </w:rPr>
-            </w:pPr>
-            <w:r>
-              <w:t>pari</w:t>
-            </w:r>
-            <w:r>
-              <w:t>e</w:t>
-            </w:r>
-            <w:r>
-              <w:t>_type</w:t>
-            </w:r>
-          </w:p>
-        </w:tc>
-        <w:tc>
-          <w:tcPr>
-            <w:tcW w:w="2153" w:type="dxa"/>
-          </w:tcPr>
-          <w:p>
-            <w:pPr>
-              <w:cnfStyle w:val="000000000000" w:firstRow="0" w:lastRow="0" w:firstColumn="0" w:lastColumn="0" w:oddVBand="0" w:evenVBand="0" w:oddHBand="0" w:evenHBand="0" w:firstRowFirstColumn="0" w:firstRowLastColumn="0" w:lastRowFirstColumn="0" w:lastRowLastColumn="0"/>
-            </w:pPr>
-            <w:r>
-              <w:t>Le type du parie (</w:t>
-            </w:r>
-            <w:r>
-              <w:t>couplé, tiercé, quarté,</w:t>
-            </w:r>
-            <w:r>
-              <w:t xml:space="preserve"> …)</w:t>
-            </w:r>
-          </w:p>
-        </w:tc>
-        <w:tc>
-          <w:tcPr>
-            <w:tcW w:w="2077" w:type="dxa"/>
-          </w:tcPr>
-          <w:p>
-            <w:pPr>
-              <w:cnfStyle w:val="000000000000" w:firstRow="0" w:lastRow="0" w:firstColumn="0" w:lastColumn="0" w:oddVBand="0" w:evenVBand="0" w:oddHBand="0" w:evenHBand="0" w:firstRowFirstColumn="0" w:firstRowLastColumn="0" w:lastRowFirstColumn="0" w:lastRowLastColumn="0"/>
-            </w:pPr>
-            <w:r>
-              <w:t>A (8)</w:t>
-            </w:r>
-          </w:p>
-        </w:tc>
-        <w:tc>
-          <w:tcPr>
-            <w:tcW w:w="2110" w:type="dxa"/>
-          </w:tcPr>
-          <w:p>
-            <w:pPr>
-              <w:cnfStyle w:val="000000000000" w:firstRow="0" w:lastRow="0" w:firstColumn="0" w:lastColumn="0" w:oddVBand="0" w:evenVBand="0" w:oddHBand="0" w:evenHBand="0" w:firstRowFirstColumn="0" w:firstRowLastColumn="0" w:lastRowFirstColumn="0" w:lastRowLastColumn="0"/>
-            </w:pPr>
-            <w:r>
-              <w:t>obligatoire</w:t>
-            </w:r>
-          </w:p>
-        </w:tc>
-      </w:tr>
-      <w:tr>
-        <w:tc>
-          <w:tcPr>
-            <w:cnfStyle w:val="001000000000" w:firstRow="0" w:lastRow="0" w:firstColumn="1" w:lastColumn="0" w:oddVBand="0" w:evenVBand="0" w:oddHBand="0" w:evenHBand="0" w:firstRowFirstColumn="0" w:firstRowLastColumn="0" w:lastRowFirstColumn="0" w:lastRowLastColumn="0"/>
-            <w:tcW w:w="2722" w:type="dxa"/>
-          </w:tcPr>
-          <w:p>
-            <w:r>
-              <w:t>pari</w:t>
-            </w:r>
-            <w:r>
-              <w:t>e</w:t>
-            </w:r>
-            <w:r>
-              <w:t>_somme</w:t>
-            </w:r>
-          </w:p>
-        </w:tc>
-        <w:tc>
-          <w:tcPr>
-            <w:tcW w:w="2153" w:type="dxa"/>
-          </w:tcPr>
-          <w:p>
-            <w:pPr>
-              <w:cnfStyle w:val="000000000000" w:firstRow="0" w:lastRow="0" w:firstColumn="0" w:lastColumn="0" w:oddVBand="0" w:evenVBand="0" w:oddHBand="0" w:evenHBand="0" w:firstRowFirstColumn="0" w:firstRowLastColumn="0" w:lastRowFirstColumn="0" w:lastRowLastColumn="0"/>
-            </w:pPr>
-            <w:r>
-              <w:t>La somme jouée lors du parie</w:t>
-            </w:r>
-          </w:p>
-        </w:tc>
-        <w:tc>
-          <w:tcPr>
-            <w:tcW w:w="2077" w:type="dxa"/>
-          </w:tcPr>
-          <w:p>
-            <w:pPr>
-              <w:cnfStyle w:val="000000000000" w:firstRow="0" w:lastRow="0" w:firstColumn="0" w:lastColumn="0" w:oddVBand="0" w:evenVBand="0" w:oddHBand="0" w:evenHBand="0" w:firstRowFirstColumn="0" w:firstRowLastColumn="0" w:lastRowFirstColumn="0" w:lastRowLastColumn="0"/>
-            </w:pPr>
-            <w:r>
-              <w:t>N (</w:t>
-            </w:r>
-            <w:r>
-              <w:t>5</w:t>
-            </w:r>
-            <w:r>
-              <w:t>)</w:t>
-            </w:r>
-          </w:p>
-        </w:tc>
-        <w:tc>
-          <w:tcPr>
-            <w:tcW w:w="2110" w:type="dxa"/>
-          </w:tcPr>
-          <w:p>
-            <w:pPr>
-              <w:cnfStyle w:val="000000000000" w:firstRow="0" w:lastRow="0" w:firstColumn="0" w:lastColumn="0" w:oddVBand="0" w:evenVBand="0" w:oddHBand="0" w:evenHBand="0" w:firstRowFirstColumn="0" w:firstRowLastColumn="0" w:lastRowFirstColumn="0" w:lastRowLastColumn="0"/>
-            </w:pPr>
-            <w:r>
-              <w:t>Obligatoire</w:t>
-            </w:r>
-          </w:p>
-        </w:tc>
-      </w:tr>
-      <w:tr>
-        <w:tc>
-          <w:tcPr>
-            <w:cnfStyle w:val="001000000000" w:firstRow="0" w:lastRow="0" w:firstColumn="1" w:lastColumn="0" w:oddVBand="0" w:evenVBand="0" w:oddHBand="0" w:evenHBand="0" w:firstRowFirstColumn="0" w:firstRowLastColumn="0" w:lastRowFirstColumn="0" w:lastRowLastColumn="0"/>
-            <w:tcW w:w="2722" w:type="dxa"/>
-          </w:tcPr>
-          <w:p>
-            <w:r>
-              <w:t>pari</w:t>
-            </w:r>
-            <w:r>
-              <w:t>e</w:t>
-            </w:r>
-            <w:r>
-              <w:t>_od_ch</w:t>
-            </w:r>
-            <w:r>
-              <w:t>x</w:t>
-            </w:r>
-          </w:p>
-        </w:tc>
-        <w:tc>
-          <w:tcPr>
-            <w:tcW w:w="2153" w:type="dxa"/>
-          </w:tcPr>
-          <w:p>
-            <w:pPr>
-              <w:cnfStyle w:val="000000000000" w:firstRow="0" w:lastRow="0" w:firstColumn="0" w:lastColumn="0" w:oddVBand="0" w:evenVBand="0" w:oddHBand="0" w:evenHBand="0" w:firstRowFirstColumn="0" w:firstRowLastColumn="0" w:lastRowFirstColumn="0" w:lastRowLastColumn="0"/>
-            </w:pPr>
-            <w:r>
-              <w:t>L'ordre des chevaux sur le parie</w:t>
-            </w:r>
-          </w:p>
-        </w:tc>
-        <w:tc>
-          <w:tcPr>
-            <w:tcW w:w="2077" w:type="dxa"/>
-          </w:tcPr>
-          <w:p>
-            <w:pPr>
-              <w:cnfStyle w:val="000000000000" w:firstRow="0" w:lastRow="0" w:firstColumn="0" w:lastColumn="0" w:oddVBand="0" w:evenVBand="0" w:oddHBand="0" w:evenHBand="0" w:firstRowFirstColumn="0" w:firstRowLastColumn="0" w:lastRowFirstColumn="0" w:lastRowLastColumn="0"/>
-            </w:pPr>
-            <w:r>
-              <w:t>AN (38)</w:t>
-            </w:r>
-          </w:p>
-        </w:tc>
-        <w:tc>
-          <w:tcPr>
-            <w:tcW w:w="2110" w:type="dxa"/>
-          </w:tcPr>
-          <w:p>
-            <w:pPr>
-              <w:cnfStyle w:val="000000000000" w:firstRow="0" w:lastRow="0" w:firstColumn="0" w:lastColumn="0" w:oddVBand="0" w:evenVBand="0" w:oddHBand="0" w:evenHBand="0" w:firstRowFirstColumn="0" w:firstRowLastColumn="0" w:lastRowFirstColumn="0" w:lastRowLastColumn="0"/>
-            </w:pPr>
-            <w:r>
               <w:t>Obligatoire</w:t>
             </w:r>
           </w:p>
@@ -4089,25 +4267,15 @@
           <w:color w:val="8EAADB" w:themeColor="accent1" w:themeTint="99"/>
         </w:rPr>
       </w:pPr>
-      <w:bookmarkStart w:id="10" w:name="_Toc46311833"/>
       <w:bookmarkStart w:id="11" w:name="_Toc49238472"/>
+      <w:bookmarkStart w:id="12" w:name="_Toc46311833"/>
       <w:r>
         <w:rPr>
           <w:b/>
           <w:bCs/>
           <w:color w:val="8EAADB" w:themeColor="accent1" w:themeTint="99"/>
         </w:rPr>
-        <w:t>Dépendances fonctionnelles simple</w:t>
-      </w:r>
-      <w:bookmarkStart w:id="12" w:name="_GoBack"/>
-      <w:bookmarkEnd w:id="12"/>
-      <w:r>
-        <w:rPr>
-          <w:b/>
-          <w:bCs/>
-          <w:color w:val="8EAADB" w:themeColor="accent1" w:themeTint="99"/>
-        </w:rPr>
-        <w:t>/composée</w:t>
+        <w:t>Dépendances fonctionnelles simple/composée</w:t>
       </w:r>
       <w:bookmarkEnd w:id="11"/>
     </w:p>
@@ -4127,6 +4295,7 @@
           <w:lang w:val="en-GB"/>
         </w:rPr>
       </w:pPr>
+      <w:proofErr w:type="spellStart"/>
       <w:r>
         <w:rPr>
           <w:sz w:val="22"/>
@@ -4151,6 +4320,7 @@
         </w:rPr>
         <w:t>_name</w:t>
       </w:r>
+      <w:proofErr w:type="spellEnd"/>
       <w:r>
         <w:rPr>
           <w:sz w:val="22"/>
@@ -4165,15 +4335,16 @@
           <w:szCs w:val="22"/>
           <w:lang w:val="en-GB"/>
         </w:rPr>
-        <w:t>-&gt; cours</w:t>
-      </w:r>
+        <w:t xml:space="preserve">-&gt; </w:t>
+      </w:r>
+      <w:proofErr w:type="spellStart"/>
       <w:r>
         <w:rPr>
           <w:sz w:val="22"/>
           <w:szCs w:val="22"/>
           <w:lang w:val="en-GB"/>
         </w:rPr>
-        <w:t>e</w:t>
+        <w:t>cours</w:t>
       </w:r>
       <w:r>
         <w:rPr>
@@ -4181,7 +4352,7 @@
           <w:szCs w:val="22"/>
           <w:lang w:val="en-GB"/>
         </w:rPr>
-        <w:t>_date</w:t>
+        <w:t>e</w:t>
       </w:r>
       <w:r>
         <w:rPr>
@@ -4189,23 +4360,25 @@
           <w:szCs w:val="22"/>
           <w:lang w:val="en-GB"/>
         </w:rPr>
-        <w:t>, cours</w:t>
-      </w:r>
+        <w:t>_date</w:t>
+      </w:r>
+      <w:proofErr w:type="spellEnd"/>
       <w:r>
         <w:rPr>
           <w:sz w:val="22"/>
           <w:szCs w:val="22"/>
           <w:lang w:val="en-GB"/>
         </w:rPr>
-        <w:t>e</w:t>
-      </w:r>
+        <w:t xml:space="preserve">, </w:t>
+      </w:r>
+      <w:proofErr w:type="spellStart"/>
       <w:r>
         <w:rPr>
           <w:sz w:val="22"/>
           <w:szCs w:val="22"/>
           <w:lang w:val="en-GB"/>
         </w:rPr>
-        <w:t>_gain, cours</w:t>
+        <w:t>cours</w:t>
       </w:r>
       <w:r>
         <w:rPr>
@@ -4221,23 +4394,25 @@
           <w:szCs w:val="22"/>
           <w:lang w:val="en-GB"/>
         </w:rPr>
-        <w:t>_</w:t>
-      </w:r>
+        <w:t>_gain</w:t>
+      </w:r>
+      <w:proofErr w:type="spellEnd"/>
       <w:r>
         <w:rPr>
           <w:sz w:val="22"/>
           <w:szCs w:val="22"/>
           <w:lang w:val="en-GB"/>
         </w:rPr>
-        <w:t>od_chx</w:t>
-      </w:r>
+        <w:t xml:space="preserve">, </w:t>
+      </w:r>
+      <w:proofErr w:type="spellStart"/>
       <w:r>
         <w:rPr>
           <w:sz w:val="22"/>
           <w:szCs w:val="22"/>
           <w:lang w:val="en-GB"/>
         </w:rPr>
-        <w:t>_end</w:t>
+        <w:t>cours</w:t>
       </w:r>
       <w:r>
         <w:rPr>
@@ -4245,7 +4420,7 @@
           <w:szCs w:val="22"/>
           <w:lang w:val="en-GB"/>
         </w:rPr>
-        <w:t>,</w:t>
+        <w:t>e</w:t>
       </w:r>
       <w:r>
         <w:rPr>
@@ -4253,7 +4428,7 @@
           <w:szCs w:val="22"/>
           <w:lang w:val="en-GB"/>
         </w:rPr>
-        <w:t xml:space="preserve"> </w:t>
+        <w:t>_</w:t>
       </w:r>
       <w:r>
         <w:rPr>
@@ -4261,7 +4436,7 @@
           <w:szCs w:val="22"/>
           <w:lang w:val="en-GB"/>
         </w:rPr>
-        <w:t>cours</w:t>
+        <w:t>od_chx</w:t>
       </w:r>
       <w:r>
         <w:rPr>
@@ -4269,15 +4444,16 @@
           <w:szCs w:val="22"/>
           <w:lang w:val="en-GB"/>
         </w:rPr>
-        <w:t>e</w:t>
-      </w:r>
+        <w:t>_end</w:t>
+      </w:r>
+      <w:proofErr w:type="spellEnd"/>
       <w:r>
         <w:rPr>
           <w:sz w:val="22"/>
           <w:szCs w:val="22"/>
           <w:lang w:val="en-GB"/>
         </w:rPr>
-        <w:t>_</w:t>
+        <w:t>,</w:t>
       </w:r>
       <w:r>
         <w:rPr>
@@ -4285,15 +4461,16 @@
           <w:szCs w:val="22"/>
           <w:lang w:val="en-GB"/>
         </w:rPr>
-        <w:t>od_</w:t>
-      </w:r>
+        <w:t xml:space="preserve"> </w:t>
+      </w:r>
+      <w:proofErr w:type="spellStart"/>
       <w:r>
         <w:rPr>
           <w:sz w:val="22"/>
           <w:szCs w:val="22"/>
           <w:lang w:val="en-GB"/>
         </w:rPr>
-        <w:t>name</w:t>
+        <w:t>cours</w:t>
       </w:r>
       <w:r>
         <w:rPr>
@@ -4301,7 +4478,7 @@
           <w:szCs w:val="22"/>
           <w:lang w:val="en-GB"/>
         </w:rPr>
-        <w:t>s</w:t>
+        <w:t>e</w:t>
       </w:r>
       <w:r>
         <w:rPr>
@@ -4309,7 +4486,7 @@
           <w:szCs w:val="22"/>
           <w:lang w:val="en-GB"/>
         </w:rPr>
-        <w:t>_ch</w:t>
+        <w:t>_</w:t>
       </w:r>
       <w:r>
         <w:rPr>
@@ -4317,7 +4494,7 @@
           <w:szCs w:val="22"/>
           <w:lang w:val="en-GB"/>
         </w:rPr>
-        <w:t>x</w:t>
+        <w:t>od_</w:t>
       </w:r>
       <w:r>
         <w:rPr>
@@ -4325,7 +4502,7 @@
           <w:szCs w:val="22"/>
           <w:lang w:val="en-GB"/>
         </w:rPr>
-        <w:t>_start</w:t>
+        <w:t>name</w:t>
       </w:r>
       <w:r>
         <w:rPr>
@@ -4333,7 +4510,7 @@
           <w:szCs w:val="22"/>
           <w:lang w:val="en-GB"/>
         </w:rPr>
-        <w:t xml:space="preserve">, </w:t>
+        <w:t>s</w:t>
       </w:r>
       <w:r>
         <w:rPr>
@@ -4341,7 +4518,7 @@
           <w:szCs w:val="22"/>
           <w:lang w:val="en-GB"/>
         </w:rPr>
-        <w:t>cours</w:t>
+        <w:t>_ch</w:t>
       </w:r>
       <w:r>
         <w:rPr>
@@ -4349,7 +4526,7 @@
           <w:szCs w:val="22"/>
           <w:lang w:val="en-GB"/>
         </w:rPr>
-        <w:t>e</w:t>
+        <w:t>x</w:t>
       </w:r>
       <w:r>
         <w:rPr>
@@ -4357,23 +4534,25 @@
           <w:szCs w:val="22"/>
           <w:lang w:val="en-GB"/>
         </w:rPr>
-        <w:t>_od_chx_start</w:t>
-      </w:r>
+        <w:t>_start</w:t>
+      </w:r>
+      <w:proofErr w:type="spellEnd"/>
       <w:r>
         <w:rPr>
           <w:sz w:val="22"/>
           <w:szCs w:val="22"/>
           <w:lang w:val="en-GB"/>
         </w:rPr>
-        <w:t>,</w:t>
-      </w:r>
+        <w:t xml:space="preserve">, </w:t>
+      </w:r>
+      <w:proofErr w:type="spellStart"/>
       <w:r>
         <w:rPr>
           <w:sz w:val="22"/>
           <w:szCs w:val="22"/>
           <w:lang w:val="en-GB"/>
         </w:rPr>
-        <w:t xml:space="preserve"> </w:t>
+        <w:t>cours</w:t>
       </w:r>
       <w:r>
         <w:rPr>
@@ -4381,7 +4560,7 @@
           <w:szCs w:val="22"/>
           <w:lang w:val="en-GB"/>
         </w:rPr>
-        <w:t>pari</w:t>
+        <w:t>e</w:t>
       </w:r>
       <w:r>
         <w:rPr>
@@ -4389,15 +4568,16 @@
           <w:szCs w:val="22"/>
           <w:lang w:val="en-GB"/>
         </w:rPr>
-        <w:t>e</w:t>
-      </w:r>
+        <w:t>_od_chx_start</w:t>
+      </w:r>
+      <w:proofErr w:type="spellEnd"/>
       <w:r>
         <w:rPr>
           <w:sz w:val="22"/>
           <w:szCs w:val="22"/>
           <w:lang w:val="en-GB"/>
         </w:rPr>
-        <w:t>_</w:t>
+        <w:t>,</w:t>
       </w:r>
       <w:r>
         <w:rPr>
@@ -4405,8 +4585,42 @@
           <w:szCs w:val="22"/>
           <w:lang w:val="en-GB"/>
         </w:rPr>
+        <w:t xml:space="preserve"> </w:t>
+      </w:r>
+      <w:proofErr w:type="spellStart"/>
+      <w:r>
+        <w:rPr>
+          <w:sz w:val="22"/>
+          <w:szCs w:val="22"/>
+          <w:lang w:val="en-GB"/>
+        </w:rPr>
+        <w:t>pari</w:t>
+      </w:r>
+      <w:r>
+        <w:rPr>
+          <w:sz w:val="22"/>
+          <w:szCs w:val="22"/>
+          <w:lang w:val="en-GB"/>
+        </w:rPr>
+        <w:t>e</w:t>
+      </w:r>
+      <w:r>
+        <w:rPr>
+          <w:sz w:val="22"/>
+          <w:szCs w:val="22"/>
+          <w:lang w:val="en-GB"/>
+        </w:rPr>
+        <w:t>_</w:t>
+      </w:r>
+      <w:r>
+        <w:rPr>
+          <w:sz w:val="22"/>
+          <w:szCs w:val="22"/>
+          <w:lang w:val="en-GB"/>
+        </w:rPr>
         <w:t>id</w:t>
       </w:r>
+      <w:proofErr w:type="spellEnd"/>
     </w:p>
     <w:p>
       <w:pPr>
@@ -4415,6 +4629,7 @@
           <w:szCs w:val="22"/>
         </w:rPr>
       </w:pPr>
+      <w:proofErr w:type="spellStart"/>
       <w:r>
         <w:rPr>
           <w:sz w:val="22"/>
@@ -4436,6 +4651,7 @@
         </w:rPr>
         <w:t>_id</w:t>
       </w:r>
+      <w:proofErr w:type="spellEnd"/>
       <w:r>
         <w:rPr>
           <w:sz w:val="22"/>
@@ -4450,6 +4666,7 @@
         </w:rPr>
         <w:t xml:space="preserve">-&gt; </w:t>
       </w:r>
+      <w:proofErr w:type="spellStart"/>
       <w:r>
         <w:rPr>
           <w:sz w:val="22"/>
@@ -4471,63 +4688,75 @@
         </w:rPr>
         <w:t>_type</w:t>
       </w:r>
+      <w:proofErr w:type="spellEnd"/>
       <w:r>
         <w:rPr>
           <w:sz w:val="22"/>
           <w:szCs w:val="22"/>
         </w:rPr>
-        <w:t>,</w:t>
-      </w:r>
+        <w:t xml:space="preserve">, </w:t>
+      </w:r>
+      <w:proofErr w:type="spellStart"/>
       <w:r>
         <w:rPr>
           <w:sz w:val="22"/>
           <w:szCs w:val="22"/>
         </w:rPr>
-        <w:t xml:space="preserve"> </w:t>
+        <w:t>pari</w:t>
       </w:r>
       <w:r>
         <w:rPr>
           <w:sz w:val="22"/>
           <w:szCs w:val="22"/>
         </w:rPr>
-        <w:t>pari</w:t>
+        <w:t>e</w:t>
       </w:r>
       <w:r>
         <w:rPr>
           <w:sz w:val="22"/>
           <w:szCs w:val="22"/>
         </w:rPr>
-        <w:t>e</w:t>
-      </w:r>
+        <w:t>_somme</w:t>
+      </w:r>
+      <w:proofErr w:type="spellEnd"/>
       <w:r>
         <w:rPr>
           <w:sz w:val="22"/>
           <w:szCs w:val="22"/>
         </w:rPr>
-        <w:t>_somme, pari</w:t>
-      </w:r>
+        <w:t xml:space="preserve">, </w:t>
+      </w:r>
+      <w:proofErr w:type="spellStart"/>
       <w:r>
         <w:rPr>
           <w:sz w:val="22"/>
           <w:szCs w:val="22"/>
         </w:rPr>
-        <w:t>e</w:t>
+        <w:t>pari</w:t>
       </w:r>
       <w:r>
         <w:rPr>
           <w:sz w:val="22"/>
           <w:szCs w:val="22"/>
         </w:rPr>
-        <w:t>_od_ch</w:t>
-      </w:r>
-      <w:bookmarkEnd w:id="10"/>
+        <w:t>e</w:t>
+      </w:r>
       <w:r>
         <w:rPr>
           <w:sz w:val="22"/>
           <w:szCs w:val="22"/>
         </w:rPr>
+        <w:t>_od_ch</w:t>
+      </w:r>
+      <w:bookmarkEnd w:id="12"/>
+      <w:r>
+        <w:rPr>
+          <w:sz w:val="22"/>
+          <w:szCs w:val="22"/>
+        </w:rPr>
         <w:t>x</w:t>
       </w:r>
+      <w:proofErr w:type="spellEnd"/>
     </w:p>
     <w:p>
       <w:pPr>
@@ -4560,9 +4789,15 @@
     </w:p>
     <w:p/>
     <w:p>
-      <w:r>
-        <w:t>paries (</w:t>
-      </w:r>
+      <w:proofErr w:type="gramStart"/>
+      <w:r>
+        <w:t>paries</w:t>
+      </w:r>
+      <w:proofErr w:type="gramEnd"/>
+      <w:r>
+        <w:t xml:space="preserve"> (</w:t>
+      </w:r>
+      <w:proofErr w:type="spellStart"/>
       <w:r>
         <w:rPr>
           <w:b/>
@@ -4571,13 +4806,55 @@
         </w:rPr>
         <w:t>parie_id</w:t>
       </w:r>
+      <w:proofErr w:type="spellEnd"/>
       <w:r>
         <w:rPr>
           <w:b/>
           <w:bCs/>
         </w:rPr>
-        <w:t>, parie_type, parie_somme, parie_od_chx</w:t>
-      </w:r>
+        <w:t xml:space="preserve">, </w:t>
+      </w:r>
+      <w:proofErr w:type="spellStart"/>
+      <w:r>
+        <w:rPr>
+          <w:b/>
+          <w:bCs/>
+        </w:rPr>
+        <w:t>parie_type</w:t>
+      </w:r>
+      <w:proofErr w:type="spellEnd"/>
+      <w:r>
+        <w:rPr>
+          <w:b/>
+          <w:bCs/>
+        </w:rPr>
+        <w:t xml:space="preserve">, </w:t>
+      </w:r>
+      <w:proofErr w:type="spellStart"/>
+      <w:r>
+        <w:rPr>
+          <w:b/>
+          <w:bCs/>
+        </w:rPr>
+        <w:t>parie_somme</w:t>
+      </w:r>
+      <w:proofErr w:type="spellEnd"/>
+      <w:r>
+        <w:rPr>
+          <w:b/>
+          <w:bCs/>
+        </w:rPr>
+        <w:t xml:space="preserve">, </w:t>
+      </w:r>
+      <w:proofErr w:type="spellStart"/>
+      <w:r>
+        <w:rPr>
+          <w:b/>
+          <w:bCs/>
+        </w:rPr>
+        <w:t>parie_od_chx</w:t>
+      </w:r>
+      <w:proofErr w:type="spellEnd"/>
       <w:r>
         <w:t>)</w:t>
       </w:r>
@@ -4594,6 +4871,7 @@
         </w:rPr>
         <w:t>courses (</w:t>
       </w:r>
+      <w:proofErr w:type="spellStart"/>
       <w:r>
         <w:rPr>
           <w:b/>
@@ -4603,30 +4881,115 @@
         </w:rPr>
         <w:t>course_name</w:t>
       </w:r>
+      <w:proofErr w:type="spellEnd"/>
       <w:r>
         <w:rPr>
           <w:b/>
           <w:bCs/>
           <w:lang w:val="en-GB"/>
         </w:rPr>
-        <w:t xml:space="preserve">, course_date, course_gain, course_od_chx_start, course_od_chx_end, </w:t>
-      </w:r>
+        <w:t xml:space="preserve">, </w:t>
+      </w:r>
+      <w:proofErr w:type="spellStart"/>
       <w:r>
         <w:rPr>
           <w:b/>
           <w:bCs/>
           <w:lang w:val="en-GB"/>
         </w:rPr>
-        <w:t>course_od_names_chx_start</w:t>
-      </w:r>
+        <w:t>course_date</w:t>
+      </w:r>
+      <w:proofErr w:type="spellEnd"/>
       <w:r>
         <w:rPr>
           <w:b/>
           <w:bCs/>
           <w:lang w:val="en-GB"/>
         </w:rPr>
-        <w:t>, #parie_id</w:t>
-      </w:r>
+        <w:t xml:space="preserve">, </w:t>
+      </w:r>
+      <w:proofErr w:type="spellStart"/>
+      <w:r>
+        <w:rPr>
+          <w:b/>
+          <w:bCs/>
+          <w:lang w:val="en-GB"/>
+        </w:rPr>
+        <w:t>course_gain</w:t>
+      </w:r>
+      <w:proofErr w:type="spellEnd"/>
+      <w:r>
+        <w:rPr>
+          <w:b/>
+          <w:bCs/>
+          <w:lang w:val="en-GB"/>
+        </w:rPr>
+        <w:t xml:space="preserve">, </w:t>
+      </w:r>
+      <w:proofErr w:type="spellStart"/>
+      <w:r>
+        <w:rPr>
+          <w:b/>
+          <w:bCs/>
+          <w:lang w:val="en-GB"/>
+        </w:rPr>
+        <w:t>course_od_chx_start</w:t>
+      </w:r>
+      <w:proofErr w:type="spellEnd"/>
+      <w:r>
+        <w:rPr>
+          <w:b/>
+          <w:bCs/>
+          <w:lang w:val="en-GB"/>
+        </w:rPr>
+        <w:t xml:space="preserve">, </w:t>
+      </w:r>
+      <w:proofErr w:type="spellStart"/>
+      <w:r>
+        <w:rPr>
+          <w:b/>
+          <w:bCs/>
+          <w:lang w:val="en-GB"/>
+        </w:rPr>
+        <w:t>course_od_chx_end</w:t>
+      </w:r>
+      <w:proofErr w:type="spellEnd"/>
+      <w:r>
+        <w:rPr>
+          <w:b/>
+          <w:bCs/>
+          <w:lang w:val="en-GB"/>
+        </w:rPr>
+        <w:t xml:space="preserve">, </w:t>
+      </w:r>
+      <w:proofErr w:type="spellStart"/>
+      <w:r>
+        <w:rPr>
+          <w:b/>
+          <w:bCs/>
+          <w:lang w:val="en-GB"/>
+        </w:rPr>
+        <w:t>course_od_names_chx_start</w:t>
+      </w:r>
+      <w:proofErr w:type="spellEnd"/>
+      <w:r>
+        <w:rPr>
+          <w:b/>
+          <w:bCs/>
+          <w:lang w:val="en-GB"/>
+        </w:rPr>
+        <w:t>, #</w:t>
+      </w:r>
+      <w:proofErr w:type="spellStart"/>
+      <w:r>
+        <w:rPr>
+          <w:b/>
+          <w:bCs/>
+          <w:lang w:val="en-GB"/>
+        </w:rPr>
+        <w:t>parie_id</w:t>
+      </w:r>
+      <w:proofErr w:type="spellEnd"/>
       <w:r>
         <w:rPr>
           <w:lang w:val="en-GB"/>
@@ -7360,7 +7723,7 @@
 </file>
 
 <file path=customXml/itemProps2.xml><?xml version="1.0" encoding="utf-8"?>
-<ds:datastoreItem xmlns:ds="http://schemas.openxmlformats.org/officeDocument/2006/customXml" ds:itemID="{EBA83C0A-CF5B-4859-97B9-3E4214F2137A}">
+<ds:datastoreItem xmlns:ds="http://schemas.openxmlformats.org/officeDocument/2006/customXml" ds:itemID="{566D83E7-EF67-4BD7-98CD-45BF7A3E6E1E}">
   <ds:schemaRefs>
     <ds:schemaRef ds:uri="http://schemas.openxmlformats.org/officeDocument/2006/bibliography"/>
   </ds:schemaRefs>

</xml_diff>